<commit_message>
going into the minimization stuff
</commit_message>
<xml_diff>
--- a/SFWR ENG 4O03.docx
+++ b/SFWR ENG 4O03.docx
@@ -609,6 +609,11 @@
       <w:pPr>
         <w:pStyle w:val="NoSpacing"/>
       </w:pPr>
+    </w:p>
+    <w:p>
+      <w:pPr>
+        <w:pStyle w:val="NoSpacing"/>
+      </w:pPr>
       <w:r>
         <w:rPr>
           <w:b/>
@@ -633,6 +638,57 @@
     </w:p>
     <w:p>
       <w:pPr>
+        <w:pStyle w:val="NoSpacing"/>
+      </w:pPr>
+    </w:p>
+    <w:p>
+      <w:pPr>
+        <w:pStyle w:val="NoSpacing"/>
+      </w:pPr>
+      <w:r>
+        <w:rPr>
+          <w:b/>
+        </w:rPr>
+        <w:t>Basic variable</w:t>
+      </w:r>
+      <w:r>
+        <w:t xml:space="preserve">: </w:t>
+      </w:r>
+      <w:r>
+        <w:t>the variables corresponding to the identity matrix</w:t>
+      </w:r>
+      <w:r>
+        <w:t>, usually have to be set to 0</w:t>
+      </w:r>
+    </w:p>
+    <w:p>
+      <w:pPr>
+        <w:pStyle w:val="NoSpacing"/>
+      </w:pPr>
+      <w:r>
+        <w:rPr>
+          <w:b/>
+        </w:rPr>
+        <w:t>Non</w:t>
+      </w:r>
+      <w:r>
+        <w:rPr>
+          <w:b/>
+        </w:rPr>
+        <w:t>-</w:t>
+      </w:r>
+      <w:r>
+        <w:rPr>
+          <w:b/>
+        </w:rPr>
+        <w:t>basic variable</w:t>
+      </w:r>
+      <w:r>
+        <w:t>: …not basic variables</w:t>
+      </w:r>
+    </w:p>
+    <w:p>
+      <w:pPr>
         <w:pStyle w:val="Heading2"/>
       </w:pPr>
       <w:bookmarkStart w:id="1" w:name="_Toc431997591"/>
@@ -652,7 +708,22 @@
         <w:t>Slack variable</w:t>
       </w:r>
       <w:r>
-        <w:t>: equation variable greater than constraint, added</w:t>
+        <w:t xml:space="preserve">: </w:t>
+      </w:r>
+      <w:r>
+        <w:t xml:space="preserve">basic </w:t>
+      </w:r>
+      <w:r>
+        <w:t>va</w:t>
+      </w:r>
+      <w:r>
+        <w:t xml:space="preserve">riable greater than </w:t>
+      </w:r>
+      <w:r>
+        <w:t>constraint, added</w:t>
+      </w:r>
+      <w:r>
+        <w:t xml:space="preserve"> to turn inequalities into equalities</w:t>
       </w:r>
     </w:p>
     <w:p>
@@ -668,6 +739,9 @@
       <w:r>
         <w:t>: equation variable less than constraint, subtracted</w:t>
       </w:r>
+      <w:r>
+        <w:t xml:space="preserve"> </w:t>
+      </w:r>
     </w:p>
     <w:p>
       <w:pPr>
@@ -737,36 +811,83 @@
         <w:rPr>
           <w:b/>
         </w:rPr>
-        <w:t>F</w:t>
-      </w:r>
+        <w:t>Optimal Solution</w:t>
+      </w:r>
+      <w:r>
+        <w:t xml:space="preserve">: </w:t>
+      </w:r>
+      <w:r>
+        <w:t>either a maximum or minimum</w:t>
+      </w:r>
+      <w:r>
+        <w:t xml:space="preserve"> of the objective function based on constraints</w:t>
+      </w:r>
+    </w:p>
+    <w:p>
+      <w:pPr>
+        <w:pStyle w:val="NoSpacing"/>
+      </w:pPr>
       <w:r>
         <w:rPr>
           <w:b/>
         </w:rPr>
-        <w:t xml:space="preserve">easible </w:t>
-      </w:r>
+        <w:t>Basic Solution</w:t>
+      </w:r>
+      <w:r>
+        <w:t>:</w:t>
+      </w:r>
+      <w:r>
+        <w:t xml:space="preserve"> a solution which has as many slack variables as basic variables</w:t>
+      </w:r>
+    </w:p>
+    <w:p>
+      <w:pPr>
+        <w:pStyle w:val="NoSpacing"/>
+      </w:pPr>
       <w:r>
         <w:rPr>
           <w:b/>
         </w:rPr>
-        <w:t>Solution</w:t>
-      </w:r>
-      <w:r>
-        <w:t xml:space="preserve">: </w:t>
-      </w:r>
-    </w:p>
-    <w:p>
-      <w:pPr>
-        <w:pStyle w:val="NoSpacing"/>
-      </w:pPr>
+        <w:t xml:space="preserve">Basic </w:t>
+      </w:r>
       <w:r>
         <w:rPr>
           <w:b/>
         </w:rPr>
-        <w:t>Optimal Solution</w:t>
-      </w:r>
-      <w:r>
-        <w:t xml:space="preserve">: </w:t>
+        <w:t>Feasible Solution</w:t>
+      </w:r>
+      <w:r>
+        <w:t>:</w:t>
+      </w:r>
+      <w:r>
+        <w:t xml:space="preserve"> all variables are non-negative</w:t>
+      </w:r>
+    </w:p>
+    <w:p>
+      <w:pPr>
+        <w:pStyle w:val="NoSpacing"/>
+        <w:numPr>
+          <w:ilvl w:val="0"/>
+          <w:numId w:val="6"/>
+        </w:numPr>
+      </w:pPr>
+      <w:r>
+        <w:t>U</w:t>
+      </w:r>
+      <w:r>
+        <w:t>nique</w:t>
+      </w:r>
+    </w:p>
+    <w:p>
+      <w:pPr>
+        <w:pStyle w:val="NoSpacing"/>
+        <w:numPr>
+          <w:ilvl w:val="0"/>
+          <w:numId w:val="6"/>
+        </w:numPr>
+      </w:pPr>
+      <w:r>
+        <w:t>obtained by setting the non-basic variables to 0</w:t>
       </w:r>
     </w:p>
     <w:p>
@@ -981,16 +1102,19 @@
         <w:t>T</w:t>
       </w:r>
       <w:r>
-        <w:t>he points inside or on</w:t>
-      </w:r>
-      <w:r>
-        <w:t xml:space="preserve"> </w:t>
-      </w:r>
-      <w:r>
-        <w:t>the boundary of the regio</w:t>
-      </w:r>
-      <w:r>
-        <w:t>n are the feasible solutions.</w:t>
+        <w:t>he points inside or on the boundary of the regio</w:t>
+      </w:r>
+      <w:r>
+        <w:t xml:space="preserve">n are the </w:t>
+      </w:r>
+      <w:r>
+        <w:rPr>
+          <w:i/>
+        </w:rPr>
+        <w:t>feasible solutions</w:t>
+      </w:r>
+      <w:r>
+        <w:t>.</w:t>
       </w:r>
     </w:p>
     <w:p>
@@ -1014,25 +1138,13 @@
         </w:numPr>
       </w:pPr>
       <w:r>
-        <w:t>Test the objective function at each of the vertices an</w:t>
-      </w:r>
-      <w:r>
-        <w:t>d select the values of the vari</w:t>
-      </w:r>
-      <w:r>
-        <w:t>ables that optimize the objective function. For a bounded region, both a minimum and</w:t>
-      </w:r>
-      <w:r>
-        <w:t xml:space="preserve"> </w:t>
+        <w:t xml:space="preserve">Test the objective function at each of the vertices and select the values of the variables that optimize the objective function. For a bounded region, both a minimum and </w:t>
       </w:r>
       <w:r>
         <w:t xml:space="preserve">maximum value will exist. </w:t>
       </w:r>
       <w:r>
-        <w:t>For an unbounded region, if an optimal solution exists,</w:t>
-      </w:r>
-      <w:r>
-        <w:t xml:space="preserve"> </w:t>
+        <w:t xml:space="preserve">For an unbounded region, if an optimal solution exists, </w:t>
       </w:r>
       <w:r>
         <w:t>then it will occur at a vertex.</w:t>
@@ -1047,6 +1159,9 @@
         <w:t>Simplex Method</w:t>
       </w:r>
       <w:bookmarkEnd w:id="4"/>
+      <w:r>
+        <w:t>: Maximization</w:t>
+      </w:r>
     </w:p>
     <w:p>
       <w:pPr>
@@ -1137,13 +1252,172 @@
     </w:p>
     <w:p>
       <w:pPr>
+        <w:pStyle w:val="NoSpacing"/>
+        <w:numPr>
+          <w:ilvl w:val="0"/>
+          <w:numId w:val="5"/>
+        </w:numPr>
+      </w:pPr>
+      <w:r>
+        <w:t xml:space="preserve">The </w:t>
+      </w:r>
+      <w:r>
+        <w:rPr>
+          <w:i/>
+        </w:rPr>
+        <w:t>basic variables</w:t>
+      </w:r>
+      <w:r>
+        <w:t xml:space="preserve"> can be identified if they have a column with one row of 1 and the rest of the rows are 0’s. The value of the variable is at the row with the 1.</w:t>
+      </w:r>
+    </w:p>
+    <w:p>
+      <w:pPr>
+        <w:pStyle w:val="NoSpacing"/>
+        <w:numPr>
+          <w:ilvl w:val="0"/>
+          <w:numId w:val="5"/>
+        </w:numPr>
+      </w:pPr>
+      <w:r>
+        <w:t>The bottom row is going to identify the constants for the new equation. You should see 0’s in the columns that are non-basic</w:t>
+      </w:r>
+    </w:p>
+    <w:p>
+      <w:pPr>
+        <w:pStyle w:val="NoSpacing"/>
+        <w:numPr>
+          <w:ilvl w:val="0"/>
+          <w:numId w:val="7"/>
+        </w:numPr>
+      </w:pPr>
+      <w:r>
+        <w:t>Find the column with the “</w:t>
+      </w:r>
+      <w:r>
+        <w:t>lowest</w:t>
+      </w:r>
+      <w:r>
+        <w:t xml:space="preserve"> z value”. That column is called the </w:t>
+      </w:r>
+      <w:r>
+        <w:rPr>
+          <w:b/>
+        </w:rPr>
+        <w:t>pivot column</w:t>
+      </w:r>
+      <w:r>
+        <w:t>.</w:t>
+      </w:r>
+    </w:p>
+    <w:p>
+      <w:pPr>
+        <w:pStyle w:val="NoSpacing"/>
+        <w:numPr>
+          <w:ilvl w:val="0"/>
+          <w:numId w:val="7"/>
+        </w:numPr>
+      </w:pPr>
+      <w:r>
+        <w:rPr>
+          <w:b/>
+        </w:rPr>
+        <w:t xml:space="preserve">Minimum </w:t>
+      </w:r>
+      <w:r>
+        <w:rPr>
+          <w:b/>
+        </w:rPr>
+        <w:t>test</w:t>
+      </w:r>
+      <w:r>
+        <w:t xml:space="preserve">: find the row with the smallest </w:t>
+      </w:r>
+      <w:r>
+        <w:t>RHS</w:t>
+      </w:r>
+      <w:r>
+        <w:t>/x</w:t>
+      </w:r>
+      <w:r>
+        <w:rPr>
+          <w:vertAlign w:val="subscript"/>
+        </w:rPr>
+        <w:t>pivot</w:t>
+      </w:r>
+      <w:r>
+        <w:t xml:space="preserve">. That row is called the </w:t>
+      </w:r>
+      <w:r>
+        <w:rPr>
+          <w:b/>
+        </w:rPr>
+        <w:t>pivot row</w:t>
+      </w:r>
+      <w:r>
+        <w:t>.</w:t>
+      </w:r>
+    </w:p>
+    <w:p>
+      <w:pPr>
+        <w:pStyle w:val="NoSpacing"/>
+        <w:numPr>
+          <w:ilvl w:val="0"/>
+          <w:numId w:val="7"/>
+        </w:numPr>
+      </w:pPr>
+      <w:r>
+        <w:t xml:space="preserve">The intersection of the pivot row &amp; column is called the </w:t>
+      </w:r>
+      <w:r>
+        <w:rPr>
+          <w:b/>
+        </w:rPr>
+        <w:t>pivot point</w:t>
+      </w:r>
+      <w:r>
+        <w:t>.</w:t>
+      </w:r>
+    </w:p>
+    <w:p>
+      <w:pPr>
+        <w:pStyle w:val="NoSpacing"/>
+        <w:numPr>
+          <w:ilvl w:val="0"/>
+          <w:numId w:val="7"/>
+        </w:numPr>
+      </w:pPr>
+      <w:r>
+        <w:t>If your pivot point ≠ 1, divide your row out by the value of your point</w:t>
+      </w:r>
+    </w:p>
+    <w:p>
+      <w:pPr>
         <w:pStyle w:val="Heading2"/>
       </w:pPr>
-      <w:bookmarkStart w:id="5" w:name="_Toc431997595"/>
+      <w:r>
+        <w:t>Simplex: Minimization</w:t>
+      </w:r>
+    </w:p>
+    <w:p>
+      <w:pPr>
+        <w:pStyle w:val="NoSpacing"/>
+      </w:pPr>
+      <w:r>
+        <w:t>ti</w:t>
+      </w:r>
+      <w:bookmarkStart w:id="5" w:name="_GoBack"/>
+      <w:bookmarkEnd w:id="5"/>
+    </w:p>
+    <w:p>
+      <w:pPr>
+        <w:pStyle w:val="Heading2"/>
+      </w:pPr>
+      <w:bookmarkStart w:id="6" w:name="_Toc431997595"/>
       <w:r>
         <w:t>Phase Simplex</w:t>
       </w:r>
-      <w:bookmarkEnd w:id="5"/>
+      <w:bookmarkEnd w:id="6"/>
     </w:p>
     <w:p>
       <w:pPr>
@@ -1155,6 +1429,38 @@
     </w:p>
     <w:p>
       <w:pPr>
+        <w:pStyle w:val="Heading3"/>
+      </w:pPr>
+      <w:r>
+        <w:t>Phase I</w:t>
+      </w:r>
+    </w:p>
+    <w:p>
+      <w:pPr>
+        <w:pStyle w:val="NoSpacing"/>
+      </w:pPr>
+      <w:r>
+        <w:t>Hi</w:t>
+      </w:r>
+    </w:p>
+    <w:p>
+      <w:pPr>
+        <w:pStyle w:val="Heading3"/>
+      </w:pPr>
+      <w:r>
+        <w:t>Phase II</w:t>
+      </w:r>
+    </w:p>
+    <w:p>
+      <w:pPr>
+        <w:pStyle w:val="NoSpacing"/>
+      </w:pPr>
+      <w:r>
+        <w:t>Oh no!</w:t>
+      </w:r>
+    </w:p>
+    <w:p>
+      <w:pPr>
         <w:pStyle w:val="Heading2"/>
       </w:pPr>
       <w:r>
@@ -1183,8 +1489,6 @@
       <w:r>
         <w:t xml:space="preserve"> (a cycle) by picking the negative number with the largest index</w:t>
       </w:r>
-      <w:bookmarkStart w:id="6" w:name="_GoBack"/>
-      <w:bookmarkEnd w:id="6"/>
     </w:p>
     <w:sectPr>
       <w:pgSz w:w="12240" w:h="15840"/>
@@ -1199,6 +1503,119 @@
 <file path=word/numbering.xml><?xml version="1.0" encoding="utf-8"?>
 <w:numbering xmlns:wpc="http://schemas.microsoft.com/office/word/2010/wordprocessingCanvas" xmlns:mc="http://schemas.openxmlformats.org/markup-compatibility/2006" xmlns:o="urn:schemas-microsoft-com:office:office" xmlns:r="http://schemas.openxmlformats.org/officeDocument/2006/relationships" xmlns:m="http://schemas.openxmlformats.org/officeDocument/2006/math" xmlns:v="urn:schemas-microsoft-com:vml" xmlns:wp14="http://schemas.microsoft.com/office/word/2010/wordprocessingDrawing" xmlns:wp="http://schemas.openxmlformats.org/drawingml/2006/wordprocessingDrawing" xmlns:w10="urn:schemas-microsoft-com:office:word" xmlns:w="http://schemas.openxmlformats.org/wordprocessingml/2006/main" xmlns:w14="http://schemas.microsoft.com/office/word/2010/wordml" xmlns:w15="http://schemas.microsoft.com/office/word/2012/wordml" xmlns:wpg="http://schemas.microsoft.com/office/word/2010/wordprocessingGroup" xmlns:wpi="http://schemas.microsoft.com/office/word/2010/wordprocessingInk" xmlns:wne="http://schemas.microsoft.com/office/word/2006/wordml" xmlns:wps="http://schemas.microsoft.com/office/word/2010/wordprocessingShape" mc:Ignorable="w14 w15 wp14">
   <w:abstractNum w:abstractNumId="0" w15:restartNumberingAfterBreak="0">
+    <w:nsid w:val="16DA6F4F"/>
+    <w:multiLevelType w:val="hybridMultilevel"/>
+    <w:tmpl w:val="7AACA4F0"/>
+    <w:lvl w:ilvl="0" w:tplc="1009000F">
+      <w:start w:val="1"/>
+      <w:numFmt w:val="decimal"/>
+      <w:lvlText w:val="%1."/>
+      <w:lvlJc w:val="left"/>
+      <w:pPr>
+        <w:ind w:left="720" w:hanging="360"/>
+      </w:pPr>
+      <w:rPr>
+        <w:rFonts w:hint="default"/>
+      </w:rPr>
+    </w:lvl>
+    <w:lvl w:ilvl="1" w:tplc="10090003" w:tentative="1">
+      <w:start w:val="1"/>
+      <w:numFmt w:val="bullet"/>
+      <w:lvlText w:val="o"/>
+      <w:lvlJc w:val="left"/>
+      <w:pPr>
+        <w:ind w:left="1440" w:hanging="360"/>
+      </w:pPr>
+      <w:rPr>
+        <w:rFonts w:ascii="Courier New" w:hAnsi="Courier New" w:cs="Courier New" w:hint="default"/>
+      </w:rPr>
+    </w:lvl>
+    <w:lvl w:ilvl="2" w:tplc="10090005" w:tentative="1">
+      <w:start w:val="1"/>
+      <w:numFmt w:val="bullet"/>
+      <w:lvlText w:val=""/>
+      <w:lvlJc w:val="left"/>
+      <w:pPr>
+        <w:ind w:left="2160" w:hanging="360"/>
+      </w:pPr>
+      <w:rPr>
+        <w:rFonts w:ascii="Wingdings" w:hAnsi="Wingdings" w:hint="default"/>
+      </w:rPr>
+    </w:lvl>
+    <w:lvl w:ilvl="3" w:tplc="10090001" w:tentative="1">
+      <w:start w:val="1"/>
+      <w:numFmt w:val="bullet"/>
+      <w:lvlText w:val=""/>
+      <w:lvlJc w:val="left"/>
+      <w:pPr>
+        <w:ind w:left="2880" w:hanging="360"/>
+      </w:pPr>
+      <w:rPr>
+        <w:rFonts w:ascii="Symbol" w:hAnsi="Symbol" w:hint="default"/>
+      </w:rPr>
+    </w:lvl>
+    <w:lvl w:ilvl="4" w:tplc="10090003" w:tentative="1">
+      <w:start w:val="1"/>
+      <w:numFmt w:val="bullet"/>
+      <w:lvlText w:val="o"/>
+      <w:lvlJc w:val="left"/>
+      <w:pPr>
+        <w:ind w:left="3600" w:hanging="360"/>
+      </w:pPr>
+      <w:rPr>
+        <w:rFonts w:ascii="Courier New" w:hAnsi="Courier New" w:cs="Courier New" w:hint="default"/>
+      </w:rPr>
+    </w:lvl>
+    <w:lvl w:ilvl="5" w:tplc="10090005" w:tentative="1">
+      <w:start w:val="1"/>
+      <w:numFmt w:val="bullet"/>
+      <w:lvlText w:val=""/>
+      <w:lvlJc w:val="left"/>
+      <w:pPr>
+        <w:ind w:left="4320" w:hanging="360"/>
+      </w:pPr>
+      <w:rPr>
+        <w:rFonts w:ascii="Wingdings" w:hAnsi="Wingdings" w:hint="default"/>
+      </w:rPr>
+    </w:lvl>
+    <w:lvl w:ilvl="6" w:tplc="10090001" w:tentative="1">
+      <w:start w:val="1"/>
+      <w:numFmt w:val="bullet"/>
+      <w:lvlText w:val=""/>
+      <w:lvlJc w:val="left"/>
+      <w:pPr>
+        <w:ind w:left="5040" w:hanging="360"/>
+      </w:pPr>
+      <w:rPr>
+        <w:rFonts w:ascii="Symbol" w:hAnsi="Symbol" w:hint="default"/>
+      </w:rPr>
+    </w:lvl>
+    <w:lvl w:ilvl="7" w:tplc="10090003" w:tentative="1">
+      <w:start w:val="1"/>
+      <w:numFmt w:val="bullet"/>
+      <w:lvlText w:val="o"/>
+      <w:lvlJc w:val="left"/>
+      <w:pPr>
+        <w:ind w:left="5760" w:hanging="360"/>
+      </w:pPr>
+      <w:rPr>
+        <w:rFonts w:ascii="Courier New" w:hAnsi="Courier New" w:cs="Courier New" w:hint="default"/>
+      </w:rPr>
+    </w:lvl>
+    <w:lvl w:ilvl="8" w:tplc="10090005" w:tentative="1">
+      <w:start w:val="1"/>
+      <w:numFmt w:val="bullet"/>
+      <w:lvlText w:val=""/>
+      <w:lvlJc w:val="left"/>
+      <w:pPr>
+        <w:ind w:left="6480" w:hanging="360"/>
+      </w:pPr>
+      <w:rPr>
+        <w:rFonts w:ascii="Wingdings" w:hAnsi="Wingdings" w:hint="default"/>
+      </w:rPr>
+    </w:lvl>
+  </w:abstractNum>
+  <w:abstractNum w:abstractNumId="1" w15:restartNumberingAfterBreak="0">
     <w:nsid w:val="1C25618A"/>
     <w:multiLevelType w:val="hybridMultilevel"/>
     <w:tmpl w:val="4A2AAB5E"/>
@@ -1311,7 +1728,7 @@
       </w:rPr>
     </w:lvl>
   </w:abstractNum>
-  <w:abstractNum w:abstractNumId="1" w15:restartNumberingAfterBreak="0">
+  <w:abstractNum w:abstractNumId="2" w15:restartNumberingAfterBreak="0">
     <w:nsid w:val="321E74CE"/>
     <w:multiLevelType w:val="hybridMultilevel"/>
     <w:tmpl w:val="C8867322"/>
@@ -1424,7 +1841,7 @@
       </w:rPr>
     </w:lvl>
   </w:abstractNum>
-  <w:abstractNum w:abstractNumId="2" w15:restartNumberingAfterBreak="0">
+  <w:abstractNum w:abstractNumId="3" w15:restartNumberingAfterBreak="0">
     <w:nsid w:val="49354A80"/>
     <w:multiLevelType w:val="hybridMultilevel"/>
     <w:tmpl w:val="AA8899C2"/>
@@ -1510,7 +1927,233 @@
       </w:pPr>
     </w:lvl>
   </w:abstractNum>
-  <w:abstractNum w:abstractNumId="3" w15:restartNumberingAfterBreak="0">
+  <w:abstractNum w:abstractNumId="4" w15:restartNumberingAfterBreak="0">
+    <w:nsid w:val="5A9426A4"/>
+    <w:multiLevelType w:val="hybridMultilevel"/>
+    <w:tmpl w:val="29B42DEE"/>
+    <w:lvl w:ilvl="0" w:tplc="10090001">
+      <w:start w:val="1"/>
+      <w:numFmt w:val="bullet"/>
+      <w:lvlText w:val=""/>
+      <w:lvlJc w:val="left"/>
+      <w:pPr>
+        <w:ind w:left="720" w:hanging="360"/>
+      </w:pPr>
+      <w:rPr>
+        <w:rFonts w:ascii="Symbol" w:hAnsi="Symbol" w:hint="default"/>
+      </w:rPr>
+    </w:lvl>
+    <w:lvl w:ilvl="1" w:tplc="10090003" w:tentative="1">
+      <w:start w:val="1"/>
+      <w:numFmt w:val="bullet"/>
+      <w:lvlText w:val="o"/>
+      <w:lvlJc w:val="left"/>
+      <w:pPr>
+        <w:ind w:left="1440" w:hanging="360"/>
+      </w:pPr>
+      <w:rPr>
+        <w:rFonts w:ascii="Courier New" w:hAnsi="Courier New" w:cs="Courier New" w:hint="default"/>
+      </w:rPr>
+    </w:lvl>
+    <w:lvl w:ilvl="2" w:tplc="10090005" w:tentative="1">
+      <w:start w:val="1"/>
+      <w:numFmt w:val="bullet"/>
+      <w:lvlText w:val=""/>
+      <w:lvlJc w:val="left"/>
+      <w:pPr>
+        <w:ind w:left="2160" w:hanging="360"/>
+      </w:pPr>
+      <w:rPr>
+        <w:rFonts w:ascii="Wingdings" w:hAnsi="Wingdings" w:hint="default"/>
+      </w:rPr>
+    </w:lvl>
+    <w:lvl w:ilvl="3" w:tplc="10090001" w:tentative="1">
+      <w:start w:val="1"/>
+      <w:numFmt w:val="bullet"/>
+      <w:lvlText w:val=""/>
+      <w:lvlJc w:val="left"/>
+      <w:pPr>
+        <w:ind w:left="2880" w:hanging="360"/>
+      </w:pPr>
+      <w:rPr>
+        <w:rFonts w:ascii="Symbol" w:hAnsi="Symbol" w:hint="default"/>
+      </w:rPr>
+    </w:lvl>
+    <w:lvl w:ilvl="4" w:tplc="10090003" w:tentative="1">
+      <w:start w:val="1"/>
+      <w:numFmt w:val="bullet"/>
+      <w:lvlText w:val="o"/>
+      <w:lvlJc w:val="left"/>
+      <w:pPr>
+        <w:ind w:left="3600" w:hanging="360"/>
+      </w:pPr>
+      <w:rPr>
+        <w:rFonts w:ascii="Courier New" w:hAnsi="Courier New" w:cs="Courier New" w:hint="default"/>
+      </w:rPr>
+    </w:lvl>
+    <w:lvl w:ilvl="5" w:tplc="10090005" w:tentative="1">
+      <w:start w:val="1"/>
+      <w:numFmt w:val="bullet"/>
+      <w:lvlText w:val=""/>
+      <w:lvlJc w:val="left"/>
+      <w:pPr>
+        <w:ind w:left="4320" w:hanging="360"/>
+      </w:pPr>
+      <w:rPr>
+        <w:rFonts w:ascii="Wingdings" w:hAnsi="Wingdings" w:hint="default"/>
+      </w:rPr>
+    </w:lvl>
+    <w:lvl w:ilvl="6" w:tplc="10090001" w:tentative="1">
+      <w:start w:val="1"/>
+      <w:numFmt w:val="bullet"/>
+      <w:lvlText w:val=""/>
+      <w:lvlJc w:val="left"/>
+      <w:pPr>
+        <w:ind w:left="5040" w:hanging="360"/>
+      </w:pPr>
+      <w:rPr>
+        <w:rFonts w:ascii="Symbol" w:hAnsi="Symbol" w:hint="default"/>
+      </w:rPr>
+    </w:lvl>
+    <w:lvl w:ilvl="7" w:tplc="10090003" w:tentative="1">
+      <w:start w:val="1"/>
+      <w:numFmt w:val="bullet"/>
+      <w:lvlText w:val="o"/>
+      <w:lvlJc w:val="left"/>
+      <w:pPr>
+        <w:ind w:left="5760" w:hanging="360"/>
+      </w:pPr>
+      <w:rPr>
+        <w:rFonts w:ascii="Courier New" w:hAnsi="Courier New" w:cs="Courier New" w:hint="default"/>
+      </w:rPr>
+    </w:lvl>
+    <w:lvl w:ilvl="8" w:tplc="10090005" w:tentative="1">
+      <w:start w:val="1"/>
+      <w:numFmt w:val="bullet"/>
+      <w:lvlText w:val=""/>
+      <w:lvlJc w:val="left"/>
+      <w:pPr>
+        <w:ind w:left="6480" w:hanging="360"/>
+      </w:pPr>
+      <w:rPr>
+        <w:rFonts w:ascii="Wingdings" w:hAnsi="Wingdings" w:hint="default"/>
+      </w:rPr>
+    </w:lvl>
+  </w:abstractNum>
+  <w:abstractNum w:abstractNumId="5" w15:restartNumberingAfterBreak="0">
+    <w:nsid w:val="5BA17A02"/>
+    <w:multiLevelType w:val="hybridMultilevel"/>
+    <w:tmpl w:val="7AACA4F0"/>
+    <w:lvl w:ilvl="0" w:tplc="1009000F">
+      <w:start w:val="1"/>
+      <w:numFmt w:val="decimal"/>
+      <w:lvlText w:val="%1."/>
+      <w:lvlJc w:val="left"/>
+      <w:pPr>
+        <w:ind w:left="720" w:hanging="360"/>
+      </w:pPr>
+      <w:rPr>
+        <w:rFonts w:hint="default"/>
+      </w:rPr>
+    </w:lvl>
+    <w:lvl w:ilvl="1" w:tplc="10090003" w:tentative="1">
+      <w:start w:val="1"/>
+      <w:numFmt w:val="bullet"/>
+      <w:lvlText w:val="o"/>
+      <w:lvlJc w:val="left"/>
+      <w:pPr>
+        <w:ind w:left="1440" w:hanging="360"/>
+      </w:pPr>
+      <w:rPr>
+        <w:rFonts w:ascii="Courier New" w:hAnsi="Courier New" w:cs="Courier New" w:hint="default"/>
+      </w:rPr>
+    </w:lvl>
+    <w:lvl w:ilvl="2" w:tplc="10090005" w:tentative="1">
+      <w:start w:val="1"/>
+      <w:numFmt w:val="bullet"/>
+      <w:lvlText w:val=""/>
+      <w:lvlJc w:val="left"/>
+      <w:pPr>
+        <w:ind w:left="2160" w:hanging="360"/>
+      </w:pPr>
+      <w:rPr>
+        <w:rFonts w:ascii="Wingdings" w:hAnsi="Wingdings" w:hint="default"/>
+      </w:rPr>
+    </w:lvl>
+    <w:lvl w:ilvl="3" w:tplc="10090001" w:tentative="1">
+      <w:start w:val="1"/>
+      <w:numFmt w:val="bullet"/>
+      <w:lvlText w:val=""/>
+      <w:lvlJc w:val="left"/>
+      <w:pPr>
+        <w:ind w:left="2880" w:hanging="360"/>
+      </w:pPr>
+      <w:rPr>
+        <w:rFonts w:ascii="Symbol" w:hAnsi="Symbol" w:hint="default"/>
+      </w:rPr>
+    </w:lvl>
+    <w:lvl w:ilvl="4" w:tplc="10090003" w:tentative="1">
+      <w:start w:val="1"/>
+      <w:numFmt w:val="bullet"/>
+      <w:lvlText w:val="o"/>
+      <w:lvlJc w:val="left"/>
+      <w:pPr>
+        <w:ind w:left="3600" w:hanging="360"/>
+      </w:pPr>
+      <w:rPr>
+        <w:rFonts w:ascii="Courier New" w:hAnsi="Courier New" w:cs="Courier New" w:hint="default"/>
+      </w:rPr>
+    </w:lvl>
+    <w:lvl w:ilvl="5" w:tplc="10090005" w:tentative="1">
+      <w:start w:val="1"/>
+      <w:numFmt w:val="bullet"/>
+      <w:lvlText w:val=""/>
+      <w:lvlJc w:val="left"/>
+      <w:pPr>
+        <w:ind w:left="4320" w:hanging="360"/>
+      </w:pPr>
+      <w:rPr>
+        <w:rFonts w:ascii="Wingdings" w:hAnsi="Wingdings" w:hint="default"/>
+      </w:rPr>
+    </w:lvl>
+    <w:lvl w:ilvl="6" w:tplc="10090001" w:tentative="1">
+      <w:start w:val="1"/>
+      <w:numFmt w:val="bullet"/>
+      <w:lvlText w:val=""/>
+      <w:lvlJc w:val="left"/>
+      <w:pPr>
+        <w:ind w:left="5040" w:hanging="360"/>
+      </w:pPr>
+      <w:rPr>
+        <w:rFonts w:ascii="Symbol" w:hAnsi="Symbol" w:hint="default"/>
+      </w:rPr>
+    </w:lvl>
+    <w:lvl w:ilvl="7" w:tplc="10090003" w:tentative="1">
+      <w:start w:val="1"/>
+      <w:numFmt w:val="bullet"/>
+      <w:lvlText w:val="o"/>
+      <w:lvlJc w:val="left"/>
+      <w:pPr>
+        <w:ind w:left="5760" w:hanging="360"/>
+      </w:pPr>
+      <w:rPr>
+        <w:rFonts w:ascii="Courier New" w:hAnsi="Courier New" w:cs="Courier New" w:hint="default"/>
+      </w:rPr>
+    </w:lvl>
+    <w:lvl w:ilvl="8" w:tplc="10090005" w:tentative="1">
+      <w:start w:val="1"/>
+      <w:numFmt w:val="bullet"/>
+      <w:lvlText w:val=""/>
+      <w:lvlJc w:val="left"/>
+      <w:pPr>
+        <w:ind w:left="6480" w:hanging="360"/>
+      </w:pPr>
+      <w:rPr>
+        <w:rFonts w:ascii="Wingdings" w:hAnsi="Wingdings" w:hint="default"/>
+      </w:rPr>
+    </w:lvl>
+  </w:abstractNum>
+  <w:abstractNum w:abstractNumId="6" w15:restartNumberingAfterBreak="0">
     <w:nsid w:val="78F65A3D"/>
     <w:multiLevelType w:val="hybridMultilevel"/>
     <w:tmpl w:val="5584120A"/>
@@ -1624,16 +2267,25 @@
     </w:lvl>
   </w:abstractNum>
   <w:num w:numId="1">
-    <w:abstractNumId w:val="0"/>
+    <w:abstractNumId w:val="1"/>
   </w:num>
   <w:num w:numId="2">
-    <w:abstractNumId w:val="1"/>
+    <w:abstractNumId w:val="2"/>
   </w:num>
   <w:num w:numId="3">
+    <w:abstractNumId w:val="6"/>
+  </w:num>
+  <w:num w:numId="4">
     <w:abstractNumId w:val="3"/>
   </w:num>
-  <w:num w:numId="4">
-    <w:abstractNumId w:val="2"/>
+  <w:num w:numId="5">
+    <w:abstractNumId w:val="5"/>
+  </w:num>
+  <w:num w:numId="6">
+    <w:abstractNumId w:val="4"/>
+  </w:num>
+  <w:num w:numId="7">
+    <w:abstractNumId w:val="0"/>
   </w:num>
 </w:numbering>
 </file>
@@ -2550,7 +3202,7 @@
 </file>
 
 <file path=customXml/itemProps1.xml><?xml version="1.0" encoding="utf-8"?>
-<ds:datastoreItem xmlns:ds="http://schemas.openxmlformats.org/officeDocument/2006/customXml" ds:itemID="{F9BF562B-5BB3-484C-823F-56304B824803}">
+<ds:datastoreItem xmlns:ds="http://schemas.openxmlformats.org/officeDocument/2006/customXml" ds:itemID="{4F48F69E-B5AC-4D9E-B729-FC6591620DFF}">
   <ds:schemaRefs>
     <ds:schemaRef ds:uri="http://schemas.openxmlformats.org/officeDocument/2006/bibliography"/>
   </ds:schemaRefs>

</xml_diff>

<commit_message>
kay it is tooo late for this o0 shit
</commit_message>
<xml_diff>
--- a/SFWR ENG 4O03.docx
+++ b/SFWR ENG 4O03.docx
@@ -23,8 +23,13 @@
         <w:pStyle w:val="NoSpacing"/>
       </w:pPr>
       <w:r>
-        <w:t>Dr. Deza</w:t>
-      </w:r>
+        <w:t xml:space="preserve">Dr. </w:t>
+      </w:r>
+      <w:proofErr w:type="spellStart"/>
+      <w:r>
+        <w:t>Deza</w:t>
+      </w:r>
+      <w:proofErr w:type="spellEnd"/>
     </w:p>
     <w:p>
       <w:pPr>
@@ -86,13 +91,130 @@
           <w:r>
             <w:fldChar w:fldCharType="separate"/>
           </w:r>
-          <w:hyperlink w:anchor="_Toc431997590" w:history="1">
+          <w:bookmarkStart w:id="0" w:name="_GoBack"/>
+          <w:bookmarkEnd w:id="0"/>
+          <w:r>
+            <w:rPr>
+              <w:rStyle w:val="Hyperlink"/>
+              <w:noProof/>
+            </w:rPr>
+            <w:fldChar w:fldCharType="begin"/>
+          </w:r>
+          <w:r>
+            <w:rPr>
+              <w:rStyle w:val="Hyperlink"/>
+              <w:noProof/>
+            </w:rPr>
+            <w:instrText xml:space="preserve"> </w:instrText>
+          </w:r>
+          <w:r>
+            <w:rPr>
+              <w:noProof/>
+            </w:rPr>
+            <w:instrText>HYPERLINK \l "_Toc432033144"</w:instrText>
+          </w:r>
+          <w:r>
+            <w:rPr>
+              <w:rStyle w:val="Hyperlink"/>
+              <w:noProof/>
+            </w:rPr>
+            <w:instrText xml:space="preserve"> </w:instrText>
+          </w:r>
+          <w:r>
+            <w:rPr>
+              <w:rStyle w:val="Hyperlink"/>
+              <w:noProof/>
+            </w:rPr>
+          </w:r>
+          <w:r>
+            <w:rPr>
+              <w:rStyle w:val="Hyperlink"/>
+              <w:noProof/>
+            </w:rPr>
+            <w:fldChar w:fldCharType="separate"/>
+          </w:r>
+          <w:r>
+            <w:rPr>
+              <w:rStyle w:val="Hyperlink"/>
+              <w:noProof/>
+            </w:rPr>
+            <w:t>Linear</w:t>
+          </w:r>
+          <w:r>
+            <w:rPr>
+              <w:noProof/>
+              <w:webHidden/>
+            </w:rPr>
+            <w:tab/>
+          </w:r>
+          <w:r>
+            <w:rPr>
+              <w:noProof/>
+              <w:webHidden/>
+            </w:rPr>
+            <w:fldChar w:fldCharType="begin"/>
+          </w:r>
+          <w:r>
+            <w:rPr>
+              <w:noProof/>
+              <w:webHidden/>
+            </w:rPr>
+            <w:instrText xml:space="preserve"> PAGEREF _Toc432033144 \h </w:instrText>
+          </w:r>
+          <w:r>
+            <w:rPr>
+              <w:noProof/>
+              <w:webHidden/>
+            </w:rPr>
+          </w:r>
+          <w:r>
+            <w:rPr>
+              <w:noProof/>
+              <w:webHidden/>
+            </w:rPr>
+            <w:fldChar w:fldCharType="separate"/>
+          </w:r>
+          <w:r>
+            <w:rPr>
+              <w:noProof/>
+              <w:webHidden/>
+            </w:rPr>
+            <w:t>1</w:t>
+          </w:r>
+          <w:r>
+            <w:rPr>
+              <w:noProof/>
+              <w:webHidden/>
+            </w:rPr>
+            <w:fldChar w:fldCharType="end"/>
+          </w:r>
+          <w:r>
+            <w:rPr>
+              <w:rStyle w:val="Hyperlink"/>
+              <w:noProof/>
+            </w:rPr>
+            <w:fldChar w:fldCharType="end"/>
+          </w:r>
+        </w:p>
+        <w:p>
+          <w:pPr>
+            <w:pStyle w:val="TOC2"/>
+            <w:tabs>
+              <w:tab w:val="right" w:leader="dot" w:pos="9350"/>
+            </w:tabs>
+            <w:rPr>
+              <w:rFonts w:eastAsiaTheme="minorEastAsia"/>
+              <w:noProof/>
+              <w:lang w:eastAsia="en-CA"/>
+            </w:rPr>
+          </w:pPr>
+          <w:hyperlink w:anchor="_Toc432033145" w:history="1">
             <w:r>
               <w:rPr>
                 <w:rStyle w:val="Hyperlink"/>
                 <w:noProof/>
               </w:rPr>
-              <w:t>Linear</w:t>
+              <w:t>Converting constraints to equalities</w:t>
             </w:r>
             <w:r>
               <w:rPr>
@@ -113,7 +235,77 @@
                 <w:noProof/>
                 <w:webHidden/>
               </w:rPr>
-              <w:instrText xml:space="preserve"> PAGEREF _Toc431997590 \h </w:instrText>
+              <w:instrText xml:space="preserve"> PAGEREF _Toc432033145 \h </w:instrText>
+            </w:r>
+            <w:r>
+              <w:rPr>
+                <w:noProof/>
+                <w:webHidden/>
+              </w:rPr>
+            </w:r>
+            <w:r>
+              <w:rPr>
+                <w:noProof/>
+                <w:webHidden/>
+              </w:rPr>
+              <w:fldChar w:fldCharType="separate"/>
+            </w:r>
+            <w:r>
+              <w:rPr>
+                <w:noProof/>
+                <w:webHidden/>
+              </w:rPr>
+              <w:t>1</w:t>
+            </w:r>
+            <w:r>
+              <w:rPr>
+                <w:noProof/>
+                <w:webHidden/>
+              </w:rPr>
+              <w:fldChar w:fldCharType="end"/>
+            </w:r>
+          </w:hyperlink>
+        </w:p>
+        <w:p>
+          <w:pPr>
+            <w:pStyle w:val="TOC3"/>
+            <w:tabs>
+              <w:tab w:val="right" w:leader="dot" w:pos="9350"/>
+            </w:tabs>
+            <w:rPr>
+              <w:rFonts w:eastAsiaTheme="minorEastAsia"/>
+              <w:noProof/>
+              <w:lang w:eastAsia="en-CA"/>
+            </w:rPr>
+          </w:pPr>
+          <w:hyperlink w:anchor="_Toc432033146" w:history="1">
+            <w:r>
+              <w:rPr>
+                <w:rStyle w:val="Hyperlink"/>
+                <w:noProof/>
+              </w:rPr>
+              <w:t>e.g.)</w:t>
+            </w:r>
+            <w:r>
+              <w:rPr>
+                <w:noProof/>
+                <w:webHidden/>
+              </w:rPr>
+              <w:tab/>
+            </w:r>
+            <w:r>
+              <w:rPr>
+                <w:noProof/>
+                <w:webHidden/>
+              </w:rPr>
+              <w:fldChar w:fldCharType="begin"/>
+            </w:r>
+            <w:r>
+              <w:rPr>
+                <w:noProof/>
+                <w:webHidden/>
+              </w:rPr>
+              <w:instrText xml:space="preserve"> PAGEREF _Toc432033146 \h </w:instrText>
             </w:r>
             <w:r>
               <w:rPr>
@@ -156,13 +348,13 @@
               <w:lang w:eastAsia="en-CA"/>
             </w:rPr>
           </w:pPr>
-          <w:hyperlink w:anchor="_Toc431997591" w:history="1">
+          <w:hyperlink w:anchor="_Toc432033147" w:history="1">
             <w:r>
               <w:rPr>
                 <w:rStyle w:val="Hyperlink"/>
                 <w:noProof/>
               </w:rPr>
-              <w:t>Converting constraints to equalities</w:t>
+              <w:t>Graphical Method</w:t>
             </w:r>
             <w:r>
               <w:rPr>
@@ -183,7 +375,147 @@
                 <w:noProof/>
                 <w:webHidden/>
               </w:rPr>
-              <w:instrText xml:space="preserve"> PAGEREF _Toc431997591 \h </w:instrText>
+              <w:instrText xml:space="preserve"> PAGEREF _Toc432033147 \h </w:instrText>
+            </w:r>
+            <w:r>
+              <w:rPr>
+                <w:noProof/>
+                <w:webHidden/>
+              </w:rPr>
+            </w:r>
+            <w:r>
+              <w:rPr>
+                <w:noProof/>
+                <w:webHidden/>
+              </w:rPr>
+              <w:fldChar w:fldCharType="separate"/>
+            </w:r>
+            <w:r>
+              <w:rPr>
+                <w:noProof/>
+                <w:webHidden/>
+              </w:rPr>
+              <w:t>1</w:t>
+            </w:r>
+            <w:r>
+              <w:rPr>
+                <w:noProof/>
+                <w:webHidden/>
+              </w:rPr>
+              <w:fldChar w:fldCharType="end"/>
+            </w:r>
+          </w:hyperlink>
+        </w:p>
+        <w:p>
+          <w:pPr>
+            <w:pStyle w:val="TOC2"/>
+            <w:tabs>
+              <w:tab w:val="right" w:leader="dot" w:pos="9350"/>
+            </w:tabs>
+            <w:rPr>
+              <w:rFonts w:eastAsiaTheme="minorEastAsia"/>
+              <w:noProof/>
+              <w:lang w:eastAsia="en-CA"/>
+            </w:rPr>
+          </w:pPr>
+          <w:hyperlink w:anchor="_Toc432033148" w:history="1">
+            <w:r>
+              <w:rPr>
+                <w:rStyle w:val="Hyperlink"/>
+                <w:noProof/>
+              </w:rPr>
+              <w:t>Simplex Method: Maximization</w:t>
+            </w:r>
+            <w:r>
+              <w:rPr>
+                <w:noProof/>
+                <w:webHidden/>
+              </w:rPr>
+              <w:tab/>
+            </w:r>
+            <w:r>
+              <w:rPr>
+                <w:noProof/>
+                <w:webHidden/>
+              </w:rPr>
+              <w:fldChar w:fldCharType="begin"/>
+            </w:r>
+            <w:r>
+              <w:rPr>
+                <w:noProof/>
+                <w:webHidden/>
+              </w:rPr>
+              <w:instrText xml:space="preserve"> PAGEREF _Toc432033148 \h </w:instrText>
+            </w:r>
+            <w:r>
+              <w:rPr>
+                <w:noProof/>
+                <w:webHidden/>
+              </w:rPr>
+            </w:r>
+            <w:r>
+              <w:rPr>
+                <w:noProof/>
+                <w:webHidden/>
+              </w:rPr>
+              <w:fldChar w:fldCharType="separate"/>
+            </w:r>
+            <w:r>
+              <w:rPr>
+                <w:noProof/>
+                <w:webHidden/>
+              </w:rPr>
+              <w:t>1</w:t>
+            </w:r>
+            <w:r>
+              <w:rPr>
+                <w:noProof/>
+                <w:webHidden/>
+              </w:rPr>
+              <w:fldChar w:fldCharType="end"/>
+            </w:r>
+          </w:hyperlink>
+        </w:p>
+        <w:p>
+          <w:pPr>
+            <w:pStyle w:val="TOC2"/>
+            <w:tabs>
+              <w:tab w:val="right" w:leader="dot" w:pos="9350"/>
+            </w:tabs>
+            <w:rPr>
+              <w:rFonts w:eastAsiaTheme="minorEastAsia"/>
+              <w:noProof/>
+              <w:lang w:eastAsia="en-CA"/>
+            </w:rPr>
+          </w:pPr>
+          <w:hyperlink w:anchor="_Toc432033149" w:history="1">
+            <w:r>
+              <w:rPr>
+                <w:rStyle w:val="Hyperlink"/>
+                <w:noProof/>
+              </w:rPr>
+              <w:t>Simplex: Minimization</w:t>
+            </w:r>
+            <w:r>
+              <w:rPr>
+                <w:noProof/>
+                <w:webHidden/>
+              </w:rPr>
+              <w:tab/>
+            </w:r>
+            <w:r>
+              <w:rPr>
+                <w:noProof/>
+                <w:webHidden/>
+              </w:rPr>
+              <w:fldChar w:fldCharType="begin"/>
+            </w:r>
+            <w:r>
+              <w:rPr>
+                <w:noProof/>
+                <w:webHidden/>
+              </w:rPr>
+              <w:instrText xml:space="preserve"> PAGEREF _Toc432033149 \h </w:instrText>
             </w:r>
             <w:r>
               <w:rPr>
@@ -226,7 +558,7 @@
               <w:lang w:eastAsia="en-CA"/>
             </w:rPr>
           </w:pPr>
-          <w:hyperlink w:anchor="_Toc431997592" w:history="1">
+          <w:hyperlink w:anchor="_Toc432033150" w:history="1">
             <w:r>
               <w:rPr>
                 <w:rStyle w:val="Hyperlink"/>
@@ -253,7 +585,7 @@
                 <w:noProof/>
                 <w:webHidden/>
               </w:rPr>
-              <w:instrText xml:space="preserve"> PAGEREF _Toc431997592 \h </w:instrText>
+              <w:instrText xml:space="preserve"> PAGEREF _Toc432033150 \h </w:instrText>
             </w:r>
             <w:r>
               <w:rPr>
@@ -296,13 +628,13 @@
               <w:lang w:eastAsia="en-CA"/>
             </w:rPr>
           </w:pPr>
-          <w:hyperlink w:anchor="_Toc431997593" w:history="1">
+          <w:hyperlink w:anchor="_Toc432033151" w:history="1">
             <w:r>
               <w:rPr>
                 <w:rStyle w:val="Hyperlink"/>
                 <w:noProof/>
               </w:rPr>
-              <w:t>Graphical Method</w:t>
+              <w:t>Phase Simplex</w:t>
             </w:r>
             <w:r>
               <w:rPr>
@@ -323,7 +655,147 @@
                 <w:noProof/>
                 <w:webHidden/>
               </w:rPr>
-              <w:instrText xml:space="preserve"> PAGEREF _Toc431997593 \h </w:instrText>
+              <w:instrText xml:space="preserve"> PAGEREF _Toc432033151 \h </w:instrText>
+            </w:r>
+            <w:r>
+              <w:rPr>
+                <w:noProof/>
+                <w:webHidden/>
+              </w:rPr>
+            </w:r>
+            <w:r>
+              <w:rPr>
+                <w:noProof/>
+                <w:webHidden/>
+              </w:rPr>
+              <w:fldChar w:fldCharType="separate"/>
+            </w:r>
+            <w:r>
+              <w:rPr>
+                <w:noProof/>
+                <w:webHidden/>
+              </w:rPr>
+              <w:t>1</w:t>
+            </w:r>
+            <w:r>
+              <w:rPr>
+                <w:noProof/>
+                <w:webHidden/>
+              </w:rPr>
+              <w:fldChar w:fldCharType="end"/>
+            </w:r>
+          </w:hyperlink>
+        </w:p>
+        <w:p>
+          <w:pPr>
+            <w:pStyle w:val="TOC3"/>
+            <w:tabs>
+              <w:tab w:val="right" w:leader="dot" w:pos="9350"/>
+            </w:tabs>
+            <w:rPr>
+              <w:rFonts w:eastAsiaTheme="minorEastAsia"/>
+              <w:noProof/>
+              <w:lang w:eastAsia="en-CA"/>
+            </w:rPr>
+          </w:pPr>
+          <w:hyperlink w:anchor="_Toc432033152" w:history="1">
+            <w:r>
+              <w:rPr>
+                <w:rStyle w:val="Hyperlink"/>
+                <w:noProof/>
+              </w:rPr>
+              <w:t>Phase I</w:t>
+            </w:r>
+            <w:r>
+              <w:rPr>
+                <w:noProof/>
+                <w:webHidden/>
+              </w:rPr>
+              <w:tab/>
+            </w:r>
+            <w:r>
+              <w:rPr>
+                <w:noProof/>
+                <w:webHidden/>
+              </w:rPr>
+              <w:fldChar w:fldCharType="begin"/>
+            </w:r>
+            <w:r>
+              <w:rPr>
+                <w:noProof/>
+                <w:webHidden/>
+              </w:rPr>
+              <w:instrText xml:space="preserve"> PAGEREF _Toc432033152 \h </w:instrText>
+            </w:r>
+            <w:r>
+              <w:rPr>
+                <w:noProof/>
+                <w:webHidden/>
+              </w:rPr>
+            </w:r>
+            <w:r>
+              <w:rPr>
+                <w:noProof/>
+                <w:webHidden/>
+              </w:rPr>
+              <w:fldChar w:fldCharType="separate"/>
+            </w:r>
+            <w:r>
+              <w:rPr>
+                <w:noProof/>
+                <w:webHidden/>
+              </w:rPr>
+              <w:t>1</w:t>
+            </w:r>
+            <w:r>
+              <w:rPr>
+                <w:noProof/>
+                <w:webHidden/>
+              </w:rPr>
+              <w:fldChar w:fldCharType="end"/>
+            </w:r>
+          </w:hyperlink>
+        </w:p>
+        <w:p>
+          <w:pPr>
+            <w:pStyle w:val="TOC3"/>
+            <w:tabs>
+              <w:tab w:val="right" w:leader="dot" w:pos="9350"/>
+            </w:tabs>
+            <w:rPr>
+              <w:rFonts w:eastAsiaTheme="minorEastAsia"/>
+              <w:noProof/>
+              <w:lang w:eastAsia="en-CA"/>
+            </w:rPr>
+          </w:pPr>
+          <w:hyperlink w:anchor="_Toc432033153" w:history="1">
+            <w:r>
+              <w:rPr>
+                <w:rStyle w:val="Hyperlink"/>
+                <w:noProof/>
+              </w:rPr>
+              <w:t>Phase II</w:t>
+            </w:r>
+            <w:r>
+              <w:rPr>
+                <w:noProof/>
+                <w:webHidden/>
+              </w:rPr>
+              <w:tab/>
+            </w:r>
+            <w:r>
+              <w:rPr>
+                <w:noProof/>
+                <w:webHidden/>
+              </w:rPr>
+              <w:fldChar w:fldCharType="begin"/>
+            </w:r>
+            <w:r>
+              <w:rPr>
+                <w:noProof/>
+                <w:webHidden/>
+              </w:rPr>
+              <w:instrText xml:space="preserve"> PAGEREF _Toc432033153 \h </w:instrText>
             </w:r>
             <w:r>
               <w:rPr>
@@ -366,13 +838,13 @@
               <w:lang w:eastAsia="en-CA"/>
             </w:rPr>
           </w:pPr>
-          <w:hyperlink w:anchor="_Toc431997594" w:history="1">
+          <w:hyperlink w:anchor="_Toc432033154" w:history="1">
             <w:r>
               <w:rPr>
                 <w:rStyle w:val="Hyperlink"/>
                 <w:noProof/>
               </w:rPr>
-              <w:t>Simplex Method</w:t>
+              <w:t>Bland’s Rule</w:t>
             </w:r>
             <w:r>
               <w:rPr>
@@ -393,7 +865,7 @@
                 <w:noProof/>
                 <w:webHidden/>
               </w:rPr>
-              <w:instrText xml:space="preserve"> PAGEREF _Toc431997594 \h </w:instrText>
+              <w:instrText xml:space="preserve"> PAGEREF _Toc432033154 \h </w:instrText>
             </w:r>
             <w:r>
               <w:rPr>
@@ -413,77 +885,7 @@
                 <w:noProof/>
                 <w:webHidden/>
               </w:rPr>
-              <w:t>2</w:t>
-            </w:r>
-            <w:r>
-              <w:rPr>
-                <w:noProof/>
-                <w:webHidden/>
-              </w:rPr>
-              <w:fldChar w:fldCharType="end"/>
-            </w:r>
-          </w:hyperlink>
-        </w:p>
-        <w:p>
-          <w:pPr>
-            <w:pStyle w:val="TOC2"/>
-            <w:tabs>
-              <w:tab w:val="right" w:leader="dot" w:pos="9350"/>
-            </w:tabs>
-            <w:rPr>
-              <w:rFonts w:eastAsiaTheme="minorEastAsia"/>
-              <w:noProof/>
-              <w:lang w:eastAsia="en-CA"/>
-            </w:rPr>
-          </w:pPr>
-          <w:hyperlink w:anchor="_Toc431997595" w:history="1">
-            <w:r>
-              <w:rPr>
-                <w:rStyle w:val="Hyperlink"/>
-                <w:noProof/>
-              </w:rPr>
-              <w:t>Phase Simplex</w:t>
-            </w:r>
-            <w:r>
-              <w:rPr>
-                <w:noProof/>
-                <w:webHidden/>
-              </w:rPr>
-              <w:tab/>
-            </w:r>
-            <w:r>
-              <w:rPr>
-                <w:noProof/>
-                <w:webHidden/>
-              </w:rPr>
-              <w:fldChar w:fldCharType="begin"/>
-            </w:r>
-            <w:r>
-              <w:rPr>
-                <w:noProof/>
-                <w:webHidden/>
-              </w:rPr>
-              <w:instrText xml:space="preserve"> PAGEREF _Toc431997595 \h </w:instrText>
-            </w:r>
-            <w:r>
-              <w:rPr>
-                <w:noProof/>
-                <w:webHidden/>
-              </w:rPr>
-            </w:r>
-            <w:r>
-              <w:rPr>
-                <w:noProof/>
-                <w:webHidden/>
-              </w:rPr>
-              <w:fldChar w:fldCharType="separate"/>
-            </w:r>
-            <w:r>
-              <w:rPr>
-                <w:noProof/>
-                <w:webHidden/>
-              </w:rPr>
-              <w:t>2</w:t>
+              <w:t>1</w:t>
             </w:r>
             <w:r>
               <w:rPr>
@@ -510,11 +912,11 @@
       <w:pPr>
         <w:pStyle w:val="Heading1"/>
       </w:pPr>
-      <w:bookmarkStart w:id="0" w:name="_Toc431997590"/>
+      <w:bookmarkStart w:id="1" w:name="_Toc432033144"/>
       <w:r>
         <w:t>Linear</w:t>
       </w:r>
-      <w:bookmarkEnd w:id="0"/>
+      <w:bookmarkEnd w:id="1"/>
     </w:p>
     <w:p>
       <w:pPr>
@@ -601,8 +1003,13 @@
       <w:pPr>
         <w:pStyle w:val="NoSpacing"/>
       </w:pPr>
-      <w:r>
-        <w:t>e.g. max 40x + 30y</w:t>
+      <w:proofErr w:type="gramStart"/>
+      <w:r>
+        <w:t>e.g</w:t>
+      </w:r>
+      <w:proofErr w:type="gramEnd"/>
+      <w:r>
+        <w:t>. max 40x + 30y</w:t>
       </w:r>
     </w:p>
     <w:p>
@@ -691,11 +1098,11 @@
       <w:pPr>
         <w:pStyle w:val="Heading2"/>
       </w:pPr>
-      <w:bookmarkStart w:id="1" w:name="_Toc431997591"/>
+      <w:bookmarkStart w:id="2" w:name="_Toc432033145"/>
       <w:r>
         <w:t>Converting constraints to equalities</w:t>
       </w:r>
-      <w:bookmarkEnd w:id="1"/>
+      <w:bookmarkEnd w:id="2"/>
     </w:p>
     <w:p>
       <w:pPr>
@@ -949,14 +1356,14 @@
       <w:pPr>
         <w:pStyle w:val="Heading3"/>
       </w:pPr>
-      <w:bookmarkStart w:id="2" w:name="_Toc431997592"/>
+      <w:bookmarkStart w:id="3" w:name="_Toc432033146"/>
       <w:r>
         <w:t>e.g.</w:t>
       </w:r>
       <w:r>
         <w:t>)</w:t>
       </w:r>
-      <w:bookmarkEnd w:id="2"/>
+      <w:bookmarkEnd w:id="3"/>
     </w:p>
     <w:p>
       <w:pPr>
@@ -1075,11 +1482,11 @@
       <w:pPr>
         <w:pStyle w:val="Heading2"/>
       </w:pPr>
-      <w:bookmarkStart w:id="3" w:name="_Toc431997593"/>
+      <w:bookmarkStart w:id="4" w:name="_Toc432033147"/>
       <w:r>
         <w:t>Graphical Method</w:t>
       </w:r>
-      <w:bookmarkEnd w:id="3"/>
+      <w:bookmarkEnd w:id="4"/>
     </w:p>
     <w:p>
       <w:pPr>
@@ -1154,14 +1561,16 @@
       <w:pPr>
         <w:pStyle w:val="Heading2"/>
       </w:pPr>
-      <w:bookmarkStart w:id="4" w:name="_Toc431997594"/>
+      <w:bookmarkStart w:id="5" w:name="_Simplex_Method:_Maximization"/>
+      <w:bookmarkStart w:id="6" w:name="_Toc432033148"/>
+      <w:bookmarkEnd w:id="5"/>
       <w:r>
         <w:t>Simplex Method</w:t>
       </w:r>
-      <w:bookmarkEnd w:id="4"/>
       <w:r>
         <w:t>: Maximization</w:t>
       </w:r>
+      <w:bookmarkEnd w:id="6"/>
     </w:p>
     <w:p>
       <w:pPr>
@@ -1286,28 +1695,26 @@
     <w:p>
       <w:pPr>
         <w:pStyle w:val="NoSpacing"/>
+      </w:pPr>
+    </w:p>
+    <w:p>
+      <w:pPr>
+        <w:pStyle w:val="NoSpacing"/>
+      </w:pPr>
+      <w:r>
+        <w:t>Process:</w:t>
+      </w:r>
+    </w:p>
+    <w:p>
+      <w:pPr>
+        <w:pStyle w:val="NoSpacing"/>
         <w:numPr>
           <w:ilvl w:val="0"/>
           <w:numId w:val="7"/>
         </w:numPr>
       </w:pPr>
       <w:r>
-        <w:t>Find the column with the “</w:t>
-      </w:r>
-      <w:r>
-        <w:t>lowest</w:t>
-      </w:r>
-      <w:r>
-        <w:t xml:space="preserve"> z value”. That column is called the </w:t>
-      </w:r>
-      <w:r>
-        <w:rPr>
-          <w:b/>
-        </w:rPr>
-        <w:t>pivot column</w:t>
-      </w:r>
-      <w:r>
-        <w:t>.</w:t>
+        <w:t>You’ll have as many slack variables as you have constraint equations.</w:t>
       </w:r>
     </w:p>
     <w:p>
@@ -1319,40 +1726,19 @@
         </w:numPr>
       </w:pPr>
       <w:r>
+        <w:t>Find the column with the “</w:t>
+      </w:r>
+      <w:r>
+        <w:t>lowest</w:t>
+      </w:r>
+      <w:r>
+        <w:t xml:space="preserve"> z value”. That column is called the </w:t>
+      </w:r>
+      <w:r>
         <w:rPr>
           <w:b/>
         </w:rPr>
-        <w:t xml:space="preserve">Minimum </w:t>
-      </w:r>
-      <w:r>
-        <w:rPr>
-          <w:b/>
-        </w:rPr>
-        <w:t>test</w:t>
-      </w:r>
-      <w:r>
-        <w:t xml:space="preserve">: find the row with the smallest </w:t>
-      </w:r>
-      <w:r>
-        <w:t>RHS</w:t>
-      </w:r>
-      <w:r>
-        <w:t>/x</w:t>
-      </w:r>
-      <w:r>
-        <w:rPr>
-          <w:vertAlign w:val="subscript"/>
-        </w:rPr>
-        <w:t>pivot</w:t>
-      </w:r>
-      <w:r>
-        <w:t xml:space="preserve">. That row is called the </w:t>
-      </w:r>
-      <w:r>
-        <w:rPr>
-          <w:b/>
-        </w:rPr>
-        <w:t>pivot row</w:t>
+        <w:t>pivot column</w:t>
       </w:r>
       <w:r>
         <w:t>.</w:t>
@@ -1367,16 +1753,74 @@
         </w:numPr>
       </w:pPr>
       <w:r>
-        <w:t xml:space="preserve">The intersection of the pivot row &amp; column is called the </w:t>
-      </w:r>
-      <w:r>
         <w:rPr>
           <w:b/>
         </w:rPr>
-        <w:t>pivot point</w:t>
+        <w:t xml:space="preserve">Minimum </w:t>
+      </w:r>
+      <w:r>
+        <w:rPr>
+          <w:b/>
+        </w:rPr>
+        <w:t>test</w:t>
+      </w:r>
+      <w:r>
+        <w:t xml:space="preserve">: find the row with the smallest </w:t>
+      </w:r>
+      <w:r>
+        <w:t>RHS</w:t>
+      </w:r>
+      <w:r>
+        <w:t>/</w:t>
+      </w:r>
+      <w:proofErr w:type="spellStart"/>
+      <w:r>
+        <w:t>x</w:t>
+      </w:r>
+      <w:r>
+        <w:rPr>
+          <w:vertAlign w:val="subscript"/>
+        </w:rPr>
+        <w:t>pivot</w:t>
+      </w:r>
+      <w:proofErr w:type="spellEnd"/>
+      <w:r>
+        <w:t xml:space="preserve">. That row is called the </w:t>
+      </w:r>
+      <w:r>
+        <w:rPr>
+          <w:b/>
+        </w:rPr>
+        <w:t>pivot row</w:t>
       </w:r>
       <w:r>
         <w:t>.</w:t>
+      </w:r>
+      <w:r>
+        <w:t xml:space="preserve"> </w:t>
+      </w:r>
+      <w:proofErr w:type="spellStart"/>
+      <w:r>
+        <w:t>x</w:t>
+      </w:r>
+      <w:r>
+        <w:rPr>
+          <w:vertAlign w:val="subscript"/>
+        </w:rPr>
+        <w:t>pivot</w:t>
+      </w:r>
+      <w:proofErr w:type="spellEnd"/>
+      <w:r>
+        <w:t xml:space="preserve"> must be </w:t>
+      </w:r>
+      <w:r>
+        <w:rPr>
+          <w:rFonts w:ascii="Calibri" w:hAnsi="Calibri"/>
+        </w:rPr>
+        <w:t>≥</w:t>
+      </w:r>
+      <w:r>
+        <w:t xml:space="preserve"> 0</w:t>
       </w:r>
     </w:p>
     <w:p>
@@ -1388,6 +1832,27 @@
         </w:numPr>
       </w:pPr>
       <w:r>
+        <w:t xml:space="preserve">The intersection of the pivot row &amp; column is called the </w:t>
+      </w:r>
+      <w:r>
+        <w:rPr>
+          <w:b/>
+        </w:rPr>
+        <w:t>pivot point</w:t>
+      </w:r>
+      <w:r>
+        <w:t>.</w:t>
+      </w:r>
+    </w:p>
+    <w:p>
+      <w:pPr>
+        <w:pStyle w:val="NoSpacing"/>
+        <w:numPr>
+          <w:ilvl w:val="0"/>
+          <w:numId w:val="7"/>
+        </w:numPr>
+      </w:pPr>
+      <w:r>
         <w:t>If your pivot point ≠ 1, divide your row out by the value of your point</w:t>
       </w:r>
     </w:p>
@@ -1395,45 +1860,872 @@
       <w:pPr>
         <w:pStyle w:val="Heading2"/>
       </w:pPr>
+      <w:bookmarkStart w:id="7" w:name="_Toc432033149"/>
       <w:r>
         <w:t>Simplex: Minimization</w:t>
       </w:r>
-    </w:p>
-    <w:p>
-      <w:pPr>
-        <w:pStyle w:val="NoSpacing"/>
-      </w:pPr>
-      <w:r>
-        <w:t>ti</w:t>
-      </w:r>
-      <w:bookmarkStart w:id="5" w:name="_GoBack"/>
-      <w:bookmarkEnd w:id="5"/>
+      <w:bookmarkEnd w:id="7"/>
+    </w:p>
+    <w:p>
+      <w:pPr>
+        <w:pStyle w:val="NoSpacing"/>
+      </w:pPr>
+      <w:r>
+        <w:t xml:space="preserve">To minimize a function, we just </w:t>
+      </w:r>
+      <w:proofErr w:type="spellStart"/>
+      <w:r>
+        <w:t>oppositize</w:t>
+      </w:r>
+      <w:proofErr w:type="spellEnd"/>
+      <w:r>
+        <w:t xml:space="preserve"> the problem so we can use the maximization technique on it. You’ll see.</w:t>
+      </w:r>
+      <w:r>
+        <w:t xml:space="preserve"> Just remember that we minimize [w] &amp; maximize [z]</w:t>
+      </w:r>
+      <w:r>
+        <w:t xml:space="preserve"> </w:t>
+      </w:r>
+      <w:r>
+        <w:t>AND minimize is (</w:t>
+      </w:r>
+      <w:proofErr w:type="spellStart"/>
+      <w:r>
+        <w:t>vars</w:t>
+      </w:r>
+      <w:proofErr w:type="spellEnd"/>
+      <w:r>
+        <w:t xml:space="preserve"> </w:t>
+      </w:r>
+      <w:r>
+        <w:rPr>
+          <w:rFonts w:ascii="Calibri" w:hAnsi="Calibri"/>
+        </w:rPr>
+        <w:t>≥ 0</w:t>
+      </w:r>
+      <w:r>
+        <w:t>), while maximize is (</w:t>
+      </w:r>
+      <w:proofErr w:type="spellStart"/>
+      <w:r>
+        <w:t>vars</w:t>
+      </w:r>
+      <w:proofErr w:type="spellEnd"/>
+      <w:r>
+        <w:t xml:space="preserve"> </w:t>
+      </w:r>
+      <w:r>
+        <w:rPr>
+          <w:rFonts w:ascii="Calibri" w:hAnsi="Calibri"/>
+        </w:rPr>
+        <w:t>≤</w:t>
+      </w:r>
+      <w:r>
+        <w:t xml:space="preserve"> 0). </w:t>
+      </w:r>
+      <w:r>
+        <w:t>I’ll explain using an example</w:t>
+      </w:r>
+      <w:r>
+        <w:t>:</w:t>
+      </w:r>
+    </w:p>
+    <w:p>
+      <w:pPr>
+        <w:pStyle w:val="Heading3"/>
+      </w:pPr>
+      <w:bookmarkStart w:id="8" w:name="_Toc432033150"/>
+      <w:r>
+        <w:t>e.g.)</w:t>
+      </w:r>
+      <w:bookmarkEnd w:id="8"/>
+    </w:p>
+    <w:p>
+      <w:pPr>
+        <w:pStyle w:val="NoSpacing"/>
+      </w:pPr>
+      <w:r>
+        <w:t>w = 0.12x</w:t>
+      </w:r>
+      <w:r>
+        <w:rPr>
+          <w:vertAlign w:val="subscript"/>
+        </w:rPr>
+        <w:t>1</w:t>
+      </w:r>
+      <w:r>
+        <w:t xml:space="preserve"> + 0.15x</w:t>
+      </w:r>
+      <w:r>
+        <w:rPr>
+          <w:vertAlign w:val="subscript"/>
+        </w:rPr>
+        <w:t>2</w:t>
+      </w:r>
+    </w:p>
+    <w:p>
+      <w:pPr>
+        <w:pStyle w:val="NoSpacing"/>
+      </w:pPr>
+      <w:r>
+        <w:t>60x</w:t>
+      </w:r>
+      <w:r>
+        <w:rPr>
+          <w:vertAlign w:val="subscript"/>
+        </w:rPr>
+        <w:t>1</w:t>
+      </w:r>
+      <w:r>
+        <w:t xml:space="preserve"> + 60x</w:t>
+      </w:r>
+      <w:r>
+        <w:rPr>
+          <w:vertAlign w:val="subscript"/>
+        </w:rPr>
+        <w:t>2</w:t>
+      </w:r>
+      <w:r>
+        <w:t xml:space="preserve"> </w:t>
+      </w:r>
+      <w:r>
+        <w:rPr>
+          <w:rFonts w:ascii="Calibri" w:hAnsi="Calibri"/>
+        </w:rPr>
+        <w:t>≥</w:t>
+      </w:r>
+      <w:r>
+        <w:t xml:space="preserve"> 300</w:t>
+      </w:r>
+    </w:p>
+    <w:p>
+      <w:pPr>
+        <w:pStyle w:val="NoSpacing"/>
+      </w:pPr>
+      <w:r>
+        <w:t>12x</w:t>
+      </w:r>
+      <w:r>
+        <w:rPr>
+          <w:vertAlign w:val="subscript"/>
+        </w:rPr>
+        <w:t>1</w:t>
+      </w:r>
+      <w:r>
+        <w:t xml:space="preserve"> + 6x</w:t>
+      </w:r>
+      <w:r>
+        <w:rPr>
+          <w:vertAlign w:val="subscript"/>
+        </w:rPr>
+        <w:t>2</w:t>
+      </w:r>
+      <w:r>
+        <w:t xml:space="preserve"> </w:t>
+      </w:r>
+      <w:r>
+        <w:rPr>
+          <w:rFonts w:ascii="Calibri" w:hAnsi="Calibri"/>
+        </w:rPr>
+        <w:t>≥</w:t>
+      </w:r>
+      <w:r>
+        <w:t xml:space="preserve"> 36</w:t>
+      </w:r>
+    </w:p>
+    <w:p>
+      <w:pPr>
+        <w:pStyle w:val="NoSpacing"/>
+      </w:pPr>
+      <w:r>
+        <w:t>10x</w:t>
+      </w:r>
+      <w:r>
+        <w:rPr>
+          <w:vertAlign w:val="subscript"/>
+        </w:rPr>
+        <w:t>1</w:t>
+      </w:r>
+      <w:r>
+        <w:t xml:space="preserve"> + 30x</w:t>
+      </w:r>
+      <w:r>
+        <w:rPr>
+          <w:vertAlign w:val="subscript"/>
+        </w:rPr>
+        <w:t>2</w:t>
+      </w:r>
+      <w:r>
+        <w:rPr>
+          <w:rFonts w:ascii="Calibri" w:hAnsi="Calibri"/>
+        </w:rPr>
+        <w:t>≥</w:t>
+      </w:r>
+      <w:r>
+        <w:t xml:space="preserve"> 90</w:t>
+      </w:r>
+    </w:p>
+    <w:p>
+      <w:pPr>
+        <w:pStyle w:val="NoSpacing"/>
+        <w:numPr>
+          <w:ilvl w:val="0"/>
+          <w:numId w:val="8"/>
+        </w:numPr>
+      </w:pPr>
+      <w:r>
+        <w:t>Ignore slack variables for now. Make a matrix</w:t>
+      </w:r>
+      <w:r>
+        <w:t xml:space="preserve"> with just the variables you have</w:t>
+      </w:r>
+    </w:p>
+    <w:tbl>
+      <w:tblPr>
+        <w:tblStyle w:val="TableGrid"/>
+        <w:tblW w:w="0" w:type="auto"/>
+        <w:tblLook w:val="04A0" w:firstRow="1" w:lastRow="0" w:firstColumn="1" w:lastColumn="0" w:noHBand="0" w:noVBand="1"/>
+      </w:tblPr>
+      <w:tblGrid>
+        <w:gridCol w:w="1693"/>
+        <w:gridCol w:w="1693"/>
+        <w:gridCol w:w="1693"/>
+      </w:tblGrid>
+      <w:tr>
+        <w:tc>
+          <w:tcPr>
+            <w:tcW w:w="1693" w:type="dxa"/>
+          </w:tcPr>
+          <w:p>
+            <w:pPr>
+              <w:pStyle w:val="NoSpacing"/>
+            </w:pPr>
+            <w:r>
+              <w:t>60</w:t>
+            </w:r>
+          </w:p>
+        </w:tc>
+        <w:tc>
+          <w:tcPr>
+            <w:tcW w:w="1693" w:type="dxa"/>
+          </w:tcPr>
+          <w:p>
+            <w:pPr>
+              <w:pStyle w:val="NoSpacing"/>
+            </w:pPr>
+            <w:r>
+              <w:t>60</w:t>
+            </w:r>
+          </w:p>
+        </w:tc>
+        <w:tc>
+          <w:tcPr>
+            <w:tcW w:w="1693" w:type="dxa"/>
+          </w:tcPr>
+          <w:p>
+            <w:pPr>
+              <w:pStyle w:val="NoSpacing"/>
+            </w:pPr>
+            <w:r>
+              <w:t>300</w:t>
+            </w:r>
+          </w:p>
+        </w:tc>
+      </w:tr>
+      <w:tr>
+        <w:tc>
+          <w:tcPr>
+            <w:tcW w:w="1693" w:type="dxa"/>
+          </w:tcPr>
+          <w:p>
+            <w:pPr>
+              <w:pStyle w:val="NoSpacing"/>
+            </w:pPr>
+            <w:r>
+              <w:t>12</w:t>
+            </w:r>
+          </w:p>
+        </w:tc>
+        <w:tc>
+          <w:tcPr>
+            <w:tcW w:w="1693" w:type="dxa"/>
+          </w:tcPr>
+          <w:p>
+            <w:pPr>
+              <w:pStyle w:val="NoSpacing"/>
+            </w:pPr>
+            <w:r>
+              <w:t>6</w:t>
+            </w:r>
+          </w:p>
+        </w:tc>
+        <w:tc>
+          <w:tcPr>
+            <w:tcW w:w="1693" w:type="dxa"/>
+          </w:tcPr>
+          <w:p>
+            <w:pPr>
+              <w:pStyle w:val="NoSpacing"/>
+            </w:pPr>
+            <w:r>
+              <w:t>36</w:t>
+            </w:r>
+          </w:p>
+        </w:tc>
+      </w:tr>
+      <w:tr>
+        <w:tc>
+          <w:tcPr>
+            <w:tcW w:w="1693" w:type="dxa"/>
+          </w:tcPr>
+          <w:p>
+            <w:pPr>
+              <w:pStyle w:val="NoSpacing"/>
+            </w:pPr>
+            <w:r>
+              <w:t>10</w:t>
+            </w:r>
+          </w:p>
+        </w:tc>
+        <w:tc>
+          <w:tcPr>
+            <w:tcW w:w="1693" w:type="dxa"/>
+          </w:tcPr>
+          <w:p>
+            <w:pPr>
+              <w:pStyle w:val="NoSpacing"/>
+            </w:pPr>
+            <w:r>
+              <w:t>30</w:t>
+            </w:r>
+          </w:p>
+        </w:tc>
+        <w:tc>
+          <w:tcPr>
+            <w:tcW w:w="1693" w:type="dxa"/>
+          </w:tcPr>
+          <w:p>
+            <w:pPr>
+              <w:pStyle w:val="NoSpacing"/>
+            </w:pPr>
+            <w:r>
+              <w:t>90</w:t>
+            </w:r>
+          </w:p>
+        </w:tc>
+      </w:tr>
+      <w:tr>
+        <w:tc>
+          <w:tcPr>
+            <w:tcW w:w="1693" w:type="dxa"/>
+          </w:tcPr>
+          <w:p>
+            <w:pPr>
+              <w:pStyle w:val="NoSpacing"/>
+            </w:pPr>
+            <w:r>
+              <w:t>–0.12</w:t>
+            </w:r>
+          </w:p>
+        </w:tc>
+        <w:tc>
+          <w:tcPr>
+            <w:tcW w:w="1693" w:type="dxa"/>
+          </w:tcPr>
+          <w:p>
+            <w:pPr>
+              <w:pStyle w:val="NoSpacing"/>
+            </w:pPr>
+            <w:r>
+              <w:t>–0.15</w:t>
+            </w:r>
+          </w:p>
+        </w:tc>
+        <w:tc>
+          <w:tcPr>
+            <w:tcW w:w="1693" w:type="dxa"/>
+          </w:tcPr>
+          <w:p>
+            <w:pPr>
+              <w:pStyle w:val="NoSpacing"/>
+            </w:pPr>
+            <w:r>
+              <w:t>0</w:t>
+            </w:r>
+          </w:p>
+        </w:tc>
+      </w:tr>
+    </w:tbl>
+    <w:p>
+      <w:pPr>
+        <w:pStyle w:val="NoSpacing"/>
+        <w:numPr>
+          <w:ilvl w:val="0"/>
+          <w:numId w:val="8"/>
+        </w:numPr>
+      </w:pPr>
+      <w:r>
+        <w:t>Find the transpose of this matrix</w:t>
+      </w:r>
+    </w:p>
+    <w:tbl>
+      <w:tblPr>
+        <w:tblStyle w:val="TableGrid"/>
+        <w:tblW w:w="0" w:type="auto"/>
+        <w:tblLook w:val="04A0" w:firstRow="1" w:lastRow="0" w:firstColumn="1" w:lastColumn="0" w:noHBand="0" w:noVBand="1"/>
+      </w:tblPr>
+      <w:tblGrid>
+        <w:gridCol w:w="2337"/>
+        <w:gridCol w:w="2337"/>
+        <w:gridCol w:w="2338"/>
+        <w:gridCol w:w="2338"/>
+      </w:tblGrid>
+      <w:tr>
+        <w:tc>
+          <w:tcPr>
+            <w:tcW w:w="2337" w:type="dxa"/>
+          </w:tcPr>
+          <w:p>
+            <w:pPr>
+              <w:pStyle w:val="NoSpacing"/>
+            </w:pPr>
+            <w:r>
+              <w:t>60</w:t>
+            </w:r>
+          </w:p>
+        </w:tc>
+        <w:tc>
+          <w:tcPr>
+            <w:tcW w:w="2337" w:type="dxa"/>
+          </w:tcPr>
+          <w:p>
+            <w:pPr>
+              <w:pStyle w:val="NoSpacing"/>
+            </w:pPr>
+            <w:r>
+              <w:t>12</w:t>
+            </w:r>
+          </w:p>
+        </w:tc>
+        <w:tc>
+          <w:tcPr>
+            <w:tcW w:w="2338" w:type="dxa"/>
+          </w:tcPr>
+          <w:p>
+            <w:pPr>
+              <w:pStyle w:val="NoSpacing"/>
+            </w:pPr>
+            <w:r>
+              <w:t>10</w:t>
+            </w:r>
+          </w:p>
+        </w:tc>
+        <w:tc>
+          <w:tcPr>
+            <w:tcW w:w="2338" w:type="dxa"/>
+          </w:tcPr>
+          <w:p>
+            <w:pPr>
+              <w:pStyle w:val="NoSpacing"/>
+            </w:pPr>
+            <w:r>
+              <w:t>–0.12</w:t>
+            </w:r>
+          </w:p>
+        </w:tc>
+      </w:tr>
+      <w:tr>
+        <w:tc>
+          <w:tcPr>
+            <w:tcW w:w="2337" w:type="dxa"/>
+          </w:tcPr>
+          <w:p>
+            <w:pPr>
+              <w:pStyle w:val="NoSpacing"/>
+            </w:pPr>
+            <w:r>
+              <w:t>60</w:t>
+            </w:r>
+          </w:p>
+        </w:tc>
+        <w:tc>
+          <w:tcPr>
+            <w:tcW w:w="2337" w:type="dxa"/>
+          </w:tcPr>
+          <w:p>
+            <w:pPr>
+              <w:pStyle w:val="NoSpacing"/>
+            </w:pPr>
+            <w:r>
+              <w:t>6</w:t>
+            </w:r>
+          </w:p>
+        </w:tc>
+        <w:tc>
+          <w:tcPr>
+            <w:tcW w:w="2338" w:type="dxa"/>
+          </w:tcPr>
+          <w:p>
+            <w:pPr>
+              <w:pStyle w:val="NoSpacing"/>
+            </w:pPr>
+            <w:r>
+              <w:t>30</w:t>
+            </w:r>
+          </w:p>
+        </w:tc>
+        <w:tc>
+          <w:tcPr>
+            <w:tcW w:w="2338" w:type="dxa"/>
+          </w:tcPr>
+          <w:p>
+            <w:pPr>
+              <w:pStyle w:val="NoSpacing"/>
+            </w:pPr>
+            <w:r>
+              <w:t>–0.15</w:t>
+            </w:r>
+          </w:p>
+        </w:tc>
+      </w:tr>
+      <w:tr>
+        <w:tc>
+          <w:tcPr>
+            <w:tcW w:w="2337" w:type="dxa"/>
+          </w:tcPr>
+          <w:p>
+            <w:pPr>
+              <w:pStyle w:val="NoSpacing"/>
+            </w:pPr>
+            <w:r>
+              <w:t>300</w:t>
+            </w:r>
+          </w:p>
+        </w:tc>
+        <w:tc>
+          <w:tcPr>
+            <w:tcW w:w="2337" w:type="dxa"/>
+          </w:tcPr>
+          <w:p>
+            <w:pPr>
+              <w:pStyle w:val="NoSpacing"/>
+            </w:pPr>
+            <w:r>
+              <w:t>36</w:t>
+            </w:r>
+          </w:p>
+        </w:tc>
+        <w:tc>
+          <w:tcPr>
+            <w:tcW w:w="2338" w:type="dxa"/>
+          </w:tcPr>
+          <w:p>
+            <w:pPr>
+              <w:pStyle w:val="NoSpacing"/>
+            </w:pPr>
+            <w:r>
+              <w:t>90</w:t>
+            </w:r>
+          </w:p>
+        </w:tc>
+        <w:tc>
+          <w:tcPr>
+            <w:tcW w:w="2338" w:type="dxa"/>
+          </w:tcPr>
+          <w:p>
+            <w:pPr>
+              <w:pStyle w:val="NoSpacing"/>
+            </w:pPr>
+            <w:r>
+              <w:t>0</w:t>
+            </w:r>
+          </w:p>
+        </w:tc>
+      </w:tr>
+    </w:tbl>
+    <w:p>
+      <w:pPr>
+        <w:pStyle w:val="NoSpacing"/>
+      </w:pPr>
+      <w:r>
+        <w:t>This gives us:</w:t>
+      </w:r>
+    </w:p>
+    <w:p>
+      <w:pPr>
+        <w:pStyle w:val="NoSpacing"/>
+      </w:pPr>
+      <w:r>
+        <w:t>z = 300y</w:t>
+      </w:r>
+      <w:r>
+        <w:rPr>
+          <w:vertAlign w:val="subscript"/>
+        </w:rPr>
+        <w:t>1</w:t>
+      </w:r>
+      <w:r>
+        <w:t xml:space="preserve"> + 36y</w:t>
+      </w:r>
+      <w:r>
+        <w:rPr>
+          <w:vertAlign w:val="subscript"/>
+        </w:rPr>
+        <w:t>2</w:t>
+      </w:r>
+      <w:r>
+        <w:t xml:space="preserve"> + 90y</w:t>
+      </w:r>
+      <w:r>
+        <w:rPr>
+          <w:vertAlign w:val="subscript"/>
+        </w:rPr>
+        <w:t>3</w:t>
+      </w:r>
+    </w:p>
+    <w:p>
+      <w:pPr>
+        <w:pStyle w:val="NoSpacing"/>
+      </w:pPr>
+      <w:r>
+        <w:t>60y</w:t>
+      </w:r>
+      <w:r>
+        <w:rPr>
+          <w:vertAlign w:val="subscript"/>
+        </w:rPr>
+        <w:t>1</w:t>
+      </w:r>
+      <w:r>
+        <w:t xml:space="preserve"> + 12y</w:t>
+      </w:r>
+      <w:r>
+        <w:rPr>
+          <w:vertAlign w:val="subscript"/>
+        </w:rPr>
+        <w:t>2</w:t>
+      </w:r>
+      <w:r>
+        <w:t xml:space="preserve"> + 10y</w:t>
+      </w:r>
+      <w:r>
+        <w:rPr>
+          <w:vertAlign w:val="subscript"/>
+        </w:rPr>
+        <w:t>3</w:t>
+      </w:r>
+      <w:r>
+        <w:t xml:space="preserve"> </w:t>
+      </w:r>
+      <w:r>
+        <w:rPr>
+          <w:rFonts w:ascii="Calibri" w:hAnsi="Calibri"/>
+        </w:rPr>
+        <w:t>≤</w:t>
+      </w:r>
+      <w:r>
+        <w:t xml:space="preserve"> 0.12</w:t>
+      </w:r>
+    </w:p>
+    <w:p>
+      <w:pPr>
+        <w:pStyle w:val="NoSpacing"/>
+      </w:pPr>
+      <w:r>
+        <w:t>60y</w:t>
+      </w:r>
+      <w:r>
+        <w:rPr>
+          <w:vertAlign w:val="subscript"/>
+        </w:rPr>
+        <w:t>1</w:t>
+      </w:r>
+      <w:r>
+        <w:t xml:space="preserve"> + 6y</w:t>
+      </w:r>
+      <w:r>
+        <w:rPr>
+          <w:vertAlign w:val="subscript"/>
+        </w:rPr>
+        <w:t>2</w:t>
+      </w:r>
+      <w:r>
+        <w:t xml:space="preserve"> + 30y</w:t>
+      </w:r>
+      <w:r>
+        <w:rPr>
+          <w:vertAlign w:val="subscript"/>
+        </w:rPr>
+        <w:t>3</w:t>
+      </w:r>
+      <w:r>
+        <w:t xml:space="preserve"> </w:t>
+      </w:r>
+      <w:r>
+        <w:rPr>
+          <w:rFonts w:ascii="Calibri" w:hAnsi="Calibri"/>
+        </w:rPr>
+        <w:t>≤</w:t>
+      </w:r>
+      <w:r>
+        <w:t xml:space="preserve"> 0.15</w:t>
+      </w:r>
+    </w:p>
+    <w:p>
+      <w:pPr>
+        <w:pStyle w:val="NoSpacing"/>
+      </w:pPr>
+      <w:r>
+        <w:t>300y</w:t>
+      </w:r>
+      <w:r>
+        <w:rPr>
+          <w:vertAlign w:val="subscript"/>
+        </w:rPr>
+        <w:t>1</w:t>
+      </w:r>
+      <w:r>
+        <w:t xml:space="preserve"> + 36y</w:t>
+      </w:r>
+      <w:r>
+        <w:rPr>
+          <w:vertAlign w:val="subscript"/>
+        </w:rPr>
+        <w:t>2</w:t>
+      </w:r>
+      <w:r>
+        <w:t xml:space="preserve"> + 90y</w:t>
+      </w:r>
+      <w:r>
+        <w:rPr>
+          <w:vertAlign w:val="subscript"/>
+        </w:rPr>
+        <w:t>3</w:t>
+      </w:r>
+      <w:r>
+        <w:t xml:space="preserve"> </w:t>
+      </w:r>
+      <w:r>
+        <w:rPr>
+          <w:rFonts w:ascii="Calibri" w:hAnsi="Calibri"/>
+        </w:rPr>
+        <w:t>≤</w:t>
+      </w:r>
+      <w:r>
+        <w:t xml:space="preserve"> 0</w:t>
+      </w:r>
+    </w:p>
+    <w:p>
+      <w:pPr>
+        <w:pStyle w:val="NoSpacing"/>
+      </w:pPr>
+    </w:p>
+    <w:p>
+      <w:pPr>
+        <w:pStyle w:val="NoSpacing"/>
+      </w:pPr>
+      <w:r>
+        <w:t xml:space="preserve">Notice how the </w:t>
+      </w:r>
+      <w:proofErr w:type="gramStart"/>
+      <w:r>
+        <w:t>x’s</w:t>
+      </w:r>
+      <w:proofErr w:type="gramEnd"/>
+      <w:r>
+        <w:t xml:space="preserve"> are now y’s? Yeah I know you did. Well now, since you turned this into a maximization problem, what are you waiting for? </w:t>
+      </w:r>
+      <w:hyperlink w:anchor="_Simplex_Method:_Maximization" w:history="1">
+        <w:r>
+          <w:rPr>
+            <w:rStyle w:val="Hyperlink"/>
+          </w:rPr>
+          <w:t>Go to the maximization section</w:t>
+        </w:r>
+      </w:hyperlink>
+      <w:r>
+        <w:t>!</w:t>
+      </w:r>
+    </w:p>
+    <w:p>
+      <w:pPr>
+        <w:pStyle w:val="NoSpacing"/>
+      </w:pPr>
     </w:p>
     <w:p>
       <w:pPr>
         <w:pStyle w:val="Heading2"/>
       </w:pPr>
-      <w:bookmarkStart w:id="6" w:name="_Toc431997595"/>
+      <w:bookmarkStart w:id="9" w:name="_Toc432033151"/>
       <w:r>
         <w:t>Phase Simplex</w:t>
       </w:r>
-      <w:bookmarkEnd w:id="6"/>
-    </w:p>
-    <w:p>
-      <w:pPr>
-        <w:pStyle w:val="NoSpacing"/>
-      </w:pPr>
-      <w:r>
-        <w:t>When the origin is not part of your basic solution</w:t>
+      <w:bookmarkEnd w:id="9"/>
+    </w:p>
+    <w:p>
+      <w:pPr>
+        <w:pStyle w:val="NoSpacing"/>
+      </w:pPr>
+      <w:r>
+        <w:t>This is useful for when you have a mix of constraints that are maximum and minimum constraints.</w:t>
+      </w:r>
+    </w:p>
+    <w:p>
+      <w:pPr>
+        <w:pStyle w:val="NoSpacing"/>
+      </w:pPr>
+    </w:p>
+    <w:p>
+      <w:pPr>
+        <w:pStyle w:val="NoSpacing"/>
+      </w:pPr>
+      <w:r>
+        <w:rPr>
+          <w:b/>
+        </w:rPr>
+        <w:t>Artificial Variable</w:t>
+      </w:r>
+      <w:r>
+        <w:t>: since you can’t have negative variables (x</w:t>
+      </w:r>
+      <w:r>
+        <w:rPr>
+          <w:vertAlign w:val="subscript"/>
+        </w:rPr>
+        <w:t>1</w:t>
+      </w:r>
+      <w:r>
+        <w:t>, x</w:t>
+      </w:r>
+      <w:r>
+        <w:rPr>
+          <w:vertAlign w:val="subscript"/>
+        </w:rPr>
+        <w:t>2</w:t>
+      </w:r>
+      <w:r>
+        <w:t xml:space="preserve"> </w:t>
+      </w:r>
+      <w:r>
+        <w:rPr>
+          <w:rFonts w:ascii="Calibri" w:hAnsi="Calibri"/>
+        </w:rPr>
+        <w:t>≥</w:t>
+      </w:r>
+      <w:r>
+        <w:t xml:space="preserve"> 0), you can’t just use a regular slack variable </w:t>
       </w:r>
     </w:p>
     <w:p>
       <w:pPr>
         <w:pStyle w:val="Heading3"/>
       </w:pPr>
+      <w:bookmarkStart w:id="10" w:name="_Toc432033152"/>
       <w:r>
         <w:t>Phase I</w:t>
       </w:r>
+      <w:bookmarkEnd w:id="10"/>
     </w:p>
     <w:p>
       <w:pPr>
@@ -1447,9 +2739,11 @@
       <w:pPr>
         <w:pStyle w:val="Heading3"/>
       </w:pPr>
+      <w:bookmarkStart w:id="11" w:name="_Toc432033153"/>
       <w:r>
         <w:t>Phase II</w:t>
       </w:r>
+      <w:bookmarkEnd w:id="11"/>
     </w:p>
     <w:p>
       <w:pPr>
@@ -1463,19 +2757,34 @@
       <w:pPr>
         <w:pStyle w:val="Heading2"/>
       </w:pPr>
-      <w:r>
-        <w:t>Bland’s Rule</w:t>
-      </w:r>
-    </w:p>
-    <w:p>
-      <w:pPr>
-        <w:pStyle w:val="NoSpacing"/>
-      </w:pPr>
+      <w:bookmarkStart w:id="12" w:name="_Toc432033154"/>
+      <w:proofErr w:type="spellStart"/>
+      <w:r>
+        <w:t>Bland’s</w:t>
+      </w:r>
+      <w:proofErr w:type="spellEnd"/>
+      <w:r>
+        <w:t xml:space="preserve"> Rule</w:t>
+      </w:r>
+      <w:bookmarkEnd w:id="12"/>
+    </w:p>
+    <w:p>
+      <w:pPr>
+        <w:pStyle w:val="NoSpacing"/>
+      </w:pPr>
+      <w:proofErr w:type="spellStart"/>
       <w:r>
         <w:rPr>
           <w:b/>
         </w:rPr>
-        <w:t>Bland’s Rule</w:t>
+        <w:t>Bland’s</w:t>
+      </w:r>
+      <w:proofErr w:type="spellEnd"/>
+      <w:r>
+        <w:rPr>
+          <w:b/>
+        </w:rPr>
+        <w:t xml:space="preserve"> Rule</w:t>
       </w:r>
       <w:r>
         <w:t xml:space="preserve">: a way of guaranteeing that you don’t repeat </w:t>
@@ -1928,6 +3237,92 @@
     </w:lvl>
   </w:abstractNum>
   <w:abstractNum w:abstractNumId="4" w15:restartNumberingAfterBreak="0">
+    <w:nsid w:val="4E654CBA"/>
+    <w:multiLevelType w:val="hybridMultilevel"/>
+    <w:tmpl w:val="D292E8DA"/>
+    <w:lvl w:ilvl="0" w:tplc="1009000F">
+      <w:start w:val="1"/>
+      <w:numFmt w:val="decimal"/>
+      <w:lvlText w:val="%1."/>
+      <w:lvlJc w:val="left"/>
+      <w:pPr>
+        <w:ind w:left="720" w:hanging="360"/>
+      </w:pPr>
+    </w:lvl>
+    <w:lvl w:ilvl="1" w:tplc="10090019" w:tentative="1">
+      <w:start w:val="1"/>
+      <w:numFmt w:val="lowerLetter"/>
+      <w:lvlText w:val="%2."/>
+      <w:lvlJc w:val="left"/>
+      <w:pPr>
+        <w:ind w:left="1440" w:hanging="360"/>
+      </w:pPr>
+    </w:lvl>
+    <w:lvl w:ilvl="2" w:tplc="1009001B" w:tentative="1">
+      <w:start w:val="1"/>
+      <w:numFmt w:val="lowerRoman"/>
+      <w:lvlText w:val="%3."/>
+      <w:lvlJc w:val="right"/>
+      <w:pPr>
+        <w:ind w:left="2160" w:hanging="180"/>
+      </w:pPr>
+    </w:lvl>
+    <w:lvl w:ilvl="3" w:tplc="1009000F" w:tentative="1">
+      <w:start w:val="1"/>
+      <w:numFmt w:val="decimal"/>
+      <w:lvlText w:val="%4."/>
+      <w:lvlJc w:val="left"/>
+      <w:pPr>
+        <w:ind w:left="2880" w:hanging="360"/>
+      </w:pPr>
+    </w:lvl>
+    <w:lvl w:ilvl="4" w:tplc="10090019" w:tentative="1">
+      <w:start w:val="1"/>
+      <w:numFmt w:val="lowerLetter"/>
+      <w:lvlText w:val="%5."/>
+      <w:lvlJc w:val="left"/>
+      <w:pPr>
+        <w:ind w:left="3600" w:hanging="360"/>
+      </w:pPr>
+    </w:lvl>
+    <w:lvl w:ilvl="5" w:tplc="1009001B" w:tentative="1">
+      <w:start w:val="1"/>
+      <w:numFmt w:val="lowerRoman"/>
+      <w:lvlText w:val="%6."/>
+      <w:lvlJc w:val="right"/>
+      <w:pPr>
+        <w:ind w:left="4320" w:hanging="180"/>
+      </w:pPr>
+    </w:lvl>
+    <w:lvl w:ilvl="6" w:tplc="1009000F" w:tentative="1">
+      <w:start w:val="1"/>
+      <w:numFmt w:val="decimal"/>
+      <w:lvlText w:val="%7."/>
+      <w:lvlJc w:val="left"/>
+      <w:pPr>
+        <w:ind w:left="5040" w:hanging="360"/>
+      </w:pPr>
+    </w:lvl>
+    <w:lvl w:ilvl="7" w:tplc="10090019" w:tentative="1">
+      <w:start w:val="1"/>
+      <w:numFmt w:val="lowerLetter"/>
+      <w:lvlText w:val="%8."/>
+      <w:lvlJc w:val="left"/>
+      <w:pPr>
+        <w:ind w:left="5760" w:hanging="360"/>
+      </w:pPr>
+    </w:lvl>
+    <w:lvl w:ilvl="8" w:tplc="1009001B" w:tentative="1">
+      <w:start w:val="1"/>
+      <w:numFmt w:val="lowerRoman"/>
+      <w:lvlText w:val="%9."/>
+      <w:lvlJc w:val="right"/>
+      <w:pPr>
+        <w:ind w:left="6480" w:hanging="180"/>
+      </w:pPr>
+    </w:lvl>
+  </w:abstractNum>
+  <w:abstractNum w:abstractNumId="5" w15:restartNumberingAfterBreak="0">
     <w:nsid w:val="5A9426A4"/>
     <w:multiLevelType w:val="hybridMultilevel"/>
     <w:tmpl w:val="29B42DEE"/>
@@ -2040,7 +3435,7 @@
       </w:rPr>
     </w:lvl>
   </w:abstractNum>
-  <w:abstractNum w:abstractNumId="5" w15:restartNumberingAfterBreak="0">
+  <w:abstractNum w:abstractNumId="6" w15:restartNumberingAfterBreak="0">
     <w:nsid w:val="5BA17A02"/>
     <w:multiLevelType w:val="hybridMultilevel"/>
     <w:tmpl w:val="7AACA4F0"/>
@@ -2153,7 +3548,7 @@
       </w:rPr>
     </w:lvl>
   </w:abstractNum>
-  <w:abstractNum w:abstractNumId="6" w15:restartNumberingAfterBreak="0">
+  <w:abstractNum w:abstractNumId="7" w15:restartNumberingAfterBreak="0">
     <w:nsid w:val="78F65A3D"/>
     <w:multiLevelType w:val="hybridMultilevel"/>
     <w:tmpl w:val="5584120A"/>
@@ -2273,19 +3668,22 @@
     <w:abstractNumId w:val="2"/>
   </w:num>
   <w:num w:numId="3">
-    <w:abstractNumId w:val="6"/>
+    <w:abstractNumId w:val="7"/>
   </w:num>
   <w:num w:numId="4">
     <w:abstractNumId w:val="3"/>
   </w:num>
   <w:num w:numId="5">
-    <w:abstractNumId w:val="5"/>
+    <w:abstractNumId w:val="6"/>
   </w:num>
   <w:num w:numId="6">
-    <w:abstractNumId w:val="4"/>
+    <w:abstractNumId w:val="5"/>
   </w:num>
   <w:num w:numId="7">
     <w:abstractNumId w:val="0"/>
+  </w:num>
+  <w:num w:numId="8">
+    <w:abstractNumId w:val="4"/>
   </w:num>
 </w:numbering>
 </file>
@@ -2752,7 +4150,6 @@
   <w:style w:type="character" w:default="1" w:styleId="DefaultParagraphFont">
     <w:name w:val="Default Paragraph Font"/>
     <w:uiPriority w:val="1"/>
-    <w:semiHidden/>
     <w:unhideWhenUsed/>
   </w:style>
   <w:style w:type="table" w:default="1" w:styleId="TableNormal">
@@ -2932,6 +4329,25 @@
       <w:spacing w:after="100"/>
       <w:ind w:left="440"/>
     </w:pPr>
+  </w:style>
+  <w:style w:type="table" w:styleId="TableGrid">
+    <w:name w:val="Table Grid"/>
+    <w:basedOn w:val="TableNormal"/>
+    <w:uiPriority w:val="39"/>
+    <w:rsid w:val="00184CE0"/>
+    <w:pPr>
+      <w:spacing w:after="0" w:line="240" w:lineRule="auto"/>
+    </w:pPr>
+    <w:tblPr>
+      <w:tblBorders>
+        <w:top w:val="single" w:sz="4" w:space="0" w:color="auto"/>
+        <w:left w:val="single" w:sz="4" w:space="0" w:color="auto"/>
+        <w:bottom w:val="single" w:sz="4" w:space="0" w:color="auto"/>
+        <w:right w:val="single" w:sz="4" w:space="0" w:color="auto"/>
+        <w:insideH w:val="single" w:sz="4" w:space="0" w:color="auto"/>
+        <w:insideV w:val="single" w:sz="4" w:space="0" w:color="auto"/>
+      </w:tblBorders>
+    </w:tblPr>
   </w:style>
 </w:styles>
 </file>
@@ -3202,7 +4618,7 @@
 </file>
 
 <file path=customXml/itemProps1.xml><?xml version="1.0" encoding="utf-8"?>
-<ds:datastoreItem xmlns:ds="http://schemas.openxmlformats.org/officeDocument/2006/customXml" ds:itemID="{4F48F69E-B5AC-4D9E-B729-FC6591620DFF}">
+<ds:datastoreItem xmlns:ds="http://schemas.openxmlformats.org/officeDocument/2006/customXml" ds:itemID="{CF062C9A-BC33-4863-B56D-FE1378A60CA1}">
   <ds:schemaRefs>
     <ds:schemaRef ds:uri="http://schemas.openxmlformats.org/officeDocument/2006/bibliography"/>
   </ds:schemaRefs>

</xml_diff>